<commit_message>
added ex 2 description
</commit_message>
<xml_diff>
--- a/docs/MIDS W205 Exercises-v1.docx
+++ b/docs/MIDS W205 Exercises-v1.docx
@@ -237,7 +237,19 @@
               <w:rPr>
                 <w:rFonts w:eastAsia="Times New Roman" w:cs="Times New Roman"/>
               </w:rPr>
-              <w:t xml:space="preserve">Manos Papagelis , </w:t>
+              <w:t>Manos Papagelis ,</w:t>
+            </w:r>
+            <w:r>
+              <w:rPr>
+                <w:rFonts w:eastAsia="Times New Roman" w:cs="Times New Roman"/>
+              </w:rPr>
+              <w:t>oh…that</w:t>
+            </w:r>
+            <w:r>
+              <w:rPr>
+                <w:rFonts w:eastAsia="Times New Roman" w:cs="Times New Roman"/>
+              </w:rPr>
+              <w:t xml:space="preserve"> </w:t>
             </w:r>
             <w:hyperlink r:id="rId13" w:history="1">
               <w:r>
@@ -791,6 +803,76 @@
       </w:r>
     </w:p>
     <w:p>
+      <w:r>
+        <w:t>In this Exercise, you will implement end to end real time data processing system using twitter data streams, Apache Storm, Redis and Tableau for real time visualization</w:t>
+      </w:r>
+      <w:r>
+        <w:t>. You will build the followings</w:t>
+      </w:r>
+      <w:r>
+        <w:t>:</w:t>
+      </w:r>
+      <w:r>
+        <w:t xml:space="preserve"> </w:t>
+      </w:r>
+    </w:p>
+    <w:p>
+      <w:pPr>
+        <w:pStyle w:val="ListParagraph"/>
+        <w:numPr>
+          <w:ilvl w:val="0"/>
+          <w:numId w:val="42"/>
+        </w:numPr>
+      </w:pPr>
+      <w:r>
+        <w:t>Understand Twitter Data feed and c</w:t>
+      </w:r>
+      <w:r>
+        <w:t>ollect Tweets using Twitter API</w:t>
+      </w:r>
+    </w:p>
+    <w:p>
+      <w:pPr>
+        <w:pStyle w:val="ListParagraph"/>
+        <w:numPr>
+          <w:ilvl w:val="0"/>
+          <w:numId w:val="42"/>
+        </w:numPr>
+      </w:pPr>
+      <w:r>
+        <w:t>Use Apache Stor</w:t>
+      </w:r>
+      <w:r>
+        <w:t>m to collect and analyze Tweets</w:t>
+      </w:r>
+    </w:p>
+    <w:p>
+      <w:pPr>
+        <w:pStyle w:val="ListParagraph"/>
+        <w:numPr>
+          <w:ilvl w:val="0"/>
+          <w:numId w:val="42"/>
+        </w:numPr>
+      </w:pPr>
+      <w:r>
+        <w:t>Save the data into Redis</w:t>
+      </w:r>
+    </w:p>
+    <w:p>
+      <w:pPr>
+        <w:pStyle w:val="ListParagraph"/>
+        <w:numPr>
+          <w:ilvl w:val="0"/>
+          <w:numId w:val="42"/>
+        </w:numPr>
+      </w:pPr>
+      <w:r>
+        <w:t>Visualize Tweets using Tableau</w:t>
+      </w:r>
+      <w:bookmarkStart w:id="2" w:name="_GoBack"/>
+      <w:bookmarkEnd w:id="2"/>
+    </w:p>
+    <w:p>
       <w:pPr>
         <w:pStyle w:val="Heading1"/>
       </w:pPr>
@@ -1479,10 +1561,10 @@
         </w:rPr>
         <w:t>In this lab, we will go over Apache Spark features and common commands as below:</w:t>
       </w:r>
-      <w:bookmarkStart w:id="2" w:name="h.251q71b0m7h8" w:colFirst="0" w:colLast="0"/>
-      <w:bookmarkStart w:id="3" w:name="h.l2d5moctibsy" w:colFirst="0" w:colLast="0"/>
-      <w:bookmarkEnd w:id="2"/>
+      <w:bookmarkStart w:id="3" w:name="h.251q71b0m7h8" w:colFirst="0" w:colLast="0"/>
+      <w:bookmarkStart w:id="4" w:name="h.l2d5moctibsy" w:colFirst="0" w:colLast="0"/>
       <w:bookmarkEnd w:id="3"/>
+      <w:bookmarkEnd w:id="4"/>
     </w:p>
     <w:p>
       <w:pPr>
@@ -1513,8 +1595,8 @@
         </w:rPr>
         <w:t xml:space="preserve"> CLI</w:t>
       </w:r>
-      <w:bookmarkStart w:id="4" w:name="h.f8ocobf62j08" w:colFirst="0" w:colLast="0"/>
-      <w:bookmarkEnd w:id="4"/>
+      <w:bookmarkStart w:id="5" w:name="h.f8ocobf62j08" w:colFirst="0" w:colLast="0"/>
+      <w:bookmarkEnd w:id="5"/>
     </w:p>
     <w:p>
       <w:pPr>
@@ -1533,8 +1615,8 @@
         </w:rPr>
         <w:t>Accessing through Java database connectivity (JDBC)</w:t>
       </w:r>
-      <w:bookmarkStart w:id="5" w:name="h.awex3xgrp574" w:colFirst="0" w:colLast="0"/>
-      <w:bookmarkEnd w:id="5"/>
+      <w:bookmarkStart w:id="6" w:name="h.awex3xgrp574" w:colFirst="0" w:colLast="0"/>
+      <w:bookmarkEnd w:id="6"/>
     </w:p>
     <w:p>
       <w:pPr>
@@ -1553,8 +1635,8 @@
         </w:rPr>
         <w:t xml:space="preserve">Accessing through Java database connectivity </w:t>
       </w:r>
-      <w:bookmarkStart w:id="6" w:name="h.sefo2xqx16l" w:colFirst="0" w:colLast="0"/>
-      <w:bookmarkEnd w:id="6"/>
+      <w:bookmarkStart w:id="7" w:name="h.sefo2xqx16l" w:colFirst="0" w:colLast="0"/>
+      <w:bookmarkEnd w:id="7"/>
     </w:p>
     <w:p>
       <w:pPr>
@@ -1573,8 +1655,8 @@
         </w:rPr>
         <w:t>Let’s create a table and load data using CSV file</w:t>
       </w:r>
-      <w:bookmarkStart w:id="7" w:name="h.gb3lbh2xxz52" w:colFirst="0" w:colLast="0"/>
-      <w:bookmarkEnd w:id="7"/>
+      <w:bookmarkStart w:id="8" w:name="h.gb3lbh2xxz52" w:colFirst="0" w:colLast="0"/>
+      <w:bookmarkEnd w:id="8"/>
     </w:p>
     <w:p>
       <w:pPr>
@@ -1593,8 +1675,8 @@
         </w:rPr>
         <w:t>Accessing Spark-SQL in Python Code</w:t>
       </w:r>
-      <w:bookmarkStart w:id="8" w:name="h.81karass4dce" w:colFirst="0" w:colLast="0"/>
-      <w:bookmarkEnd w:id="8"/>
+      <w:bookmarkStart w:id="9" w:name="h.81karass4dce" w:colFirst="0" w:colLast="0"/>
+      <w:bookmarkEnd w:id="9"/>
     </w:p>
     <w:p>
       <w:pPr>
@@ -1725,7 +1807,19 @@
         <w:rPr>
           <w:bCs/>
         </w:rPr>
-        <w:t>In this lab, we will go over data streaming using Apache Storm. We will go over the following features:</w:t>
+        <w:t>In this lab, we wil</w:t>
+      </w:r>
+      <w:r>
+        <w:rPr>
+          <w:bCs/>
+        </w:rPr>
+        <w:t>draft</w:t>
+      </w:r>
+      <w:r>
+        <w:rPr>
+          <w:bCs/>
+        </w:rPr>
+        <w:t>l go over data streaming using Apache Storm. We will go over the following features:</w:t>
       </w:r>
     </w:p>
     <w:p>
@@ -1899,8 +1993,6 @@
         </w:rPr>
         <w:t>Plot a few meaningful Visualization Charts</w:t>
       </w:r>
-      <w:bookmarkStart w:id="9" w:name="_GoBack"/>
-      <w:bookmarkEnd w:id="9"/>
     </w:p>
     <w:p>
       <w:pPr>
@@ -3996,7 +4088,7 @@
             <w:rPr>
               <w:noProof/>
             </w:rPr>
-            <w:t>3</w:t>
+            <w:t>5</w:t>
           </w:r>
           <w:r>
             <w:rPr>
@@ -4783,6 +4875,119 @@
     </w:lvl>
   </w:abstractNum>
   <w:abstractNum w:abstractNumId="9">
+    <w:nsid w:val="16E15826"/>
+    <w:multiLevelType w:val="hybridMultilevel"/>
+    <w:tmpl w:val="DF4C090E"/>
+    <w:lvl w:ilvl="0" w:tplc="04090001">
+      <w:start w:val="1"/>
+      <w:numFmt w:val="bullet"/>
+      <w:lvlText w:val=""/>
+      <w:lvlJc w:val="left"/>
+      <w:pPr>
+        <w:ind w:left="720" w:hanging="360"/>
+      </w:pPr>
+      <w:rPr>
+        <w:rFonts w:ascii="Symbol" w:hAnsi="Symbol" w:hint="default"/>
+      </w:rPr>
+    </w:lvl>
+    <w:lvl w:ilvl="1" w:tplc="04090003" w:tentative="1">
+      <w:start w:val="1"/>
+      <w:numFmt w:val="bullet"/>
+      <w:lvlText w:val="o"/>
+      <w:lvlJc w:val="left"/>
+      <w:pPr>
+        <w:ind w:left="1440" w:hanging="360"/>
+      </w:pPr>
+      <w:rPr>
+        <w:rFonts w:ascii="Courier New" w:hAnsi="Courier New" w:hint="default"/>
+      </w:rPr>
+    </w:lvl>
+    <w:lvl w:ilvl="2" w:tplc="04090005" w:tentative="1">
+      <w:start w:val="1"/>
+      <w:numFmt w:val="bullet"/>
+      <w:lvlText w:val=""/>
+      <w:lvlJc w:val="left"/>
+      <w:pPr>
+        <w:ind w:left="2160" w:hanging="360"/>
+      </w:pPr>
+      <w:rPr>
+        <w:rFonts w:ascii="Wingdings" w:hAnsi="Wingdings" w:hint="default"/>
+      </w:rPr>
+    </w:lvl>
+    <w:lvl w:ilvl="3" w:tplc="04090001" w:tentative="1">
+      <w:start w:val="1"/>
+      <w:numFmt w:val="bullet"/>
+      <w:lvlText w:val=""/>
+      <w:lvlJc w:val="left"/>
+      <w:pPr>
+        <w:ind w:left="2880" w:hanging="360"/>
+      </w:pPr>
+      <w:rPr>
+        <w:rFonts w:ascii="Symbol" w:hAnsi="Symbol" w:hint="default"/>
+      </w:rPr>
+    </w:lvl>
+    <w:lvl w:ilvl="4" w:tplc="04090003" w:tentative="1">
+      <w:start w:val="1"/>
+      <w:numFmt w:val="bullet"/>
+      <w:lvlText w:val="o"/>
+      <w:lvlJc w:val="left"/>
+      <w:pPr>
+        <w:ind w:left="3600" w:hanging="360"/>
+      </w:pPr>
+      <w:rPr>
+        <w:rFonts w:ascii="Courier New" w:hAnsi="Courier New" w:hint="default"/>
+      </w:rPr>
+    </w:lvl>
+    <w:lvl w:ilvl="5" w:tplc="04090005" w:tentative="1">
+      <w:start w:val="1"/>
+      <w:numFmt w:val="bullet"/>
+      <w:lvlText w:val=""/>
+      <w:lvlJc w:val="left"/>
+      <w:pPr>
+        <w:ind w:left="4320" w:hanging="360"/>
+      </w:pPr>
+      <w:rPr>
+        <w:rFonts w:ascii="Wingdings" w:hAnsi="Wingdings" w:hint="default"/>
+      </w:rPr>
+    </w:lvl>
+    <w:lvl w:ilvl="6" w:tplc="04090001" w:tentative="1">
+      <w:start w:val="1"/>
+      <w:numFmt w:val="bullet"/>
+      <w:lvlText w:val=""/>
+      <w:lvlJc w:val="left"/>
+      <w:pPr>
+        <w:ind w:left="5040" w:hanging="360"/>
+      </w:pPr>
+      <w:rPr>
+        <w:rFonts w:ascii="Symbol" w:hAnsi="Symbol" w:hint="default"/>
+      </w:rPr>
+    </w:lvl>
+    <w:lvl w:ilvl="7" w:tplc="04090003" w:tentative="1">
+      <w:start w:val="1"/>
+      <w:numFmt w:val="bullet"/>
+      <w:lvlText w:val="o"/>
+      <w:lvlJc w:val="left"/>
+      <w:pPr>
+        <w:ind w:left="5760" w:hanging="360"/>
+      </w:pPr>
+      <w:rPr>
+        <w:rFonts w:ascii="Courier New" w:hAnsi="Courier New" w:hint="default"/>
+      </w:rPr>
+    </w:lvl>
+    <w:lvl w:ilvl="8" w:tplc="04090005" w:tentative="1">
+      <w:start w:val="1"/>
+      <w:numFmt w:val="bullet"/>
+      <w:lvlText w:val=""/>
+      <w:lvlJc w:val="left"/>
+      <w:pPr>
+        <w:ind w:left="6480" w:hanging="360"/>
+      </w:pPr>
+      <w:rPr>
+        <w:rFonts w:ascii="Wingdings" w:hAnsi="Wingdings" w:hint="default"/>
+      </w:rPr>
+    </w:lvl>
+  </w:abstractNum>
+  <w:abstractNum w:abstractNumId="10">
     <w:nsid w:val="1AAD23ED"/>
     <w:multiLevelType w:val="hybridMultilevel"/>
     <w:tmpl w:val="E08E4D34"/>
@@ -4895,7 +5100,7 @@
       </w:rPr>
     </w:lvl>
   </w:abstractNum>
-  <w:abstractNum w:abstractNumId="10">
+  <w:abstractNum w:abstractNumId="11">
     <w:nsid w:val="1D462C85"/>
     <w:multiLevelType w:val="hybridMultilevel"/>
     <w:tmpl w:val="352C5B72"/>
@@ -5008,7 +5213,7 @@
       </w:rPr>
     </w:lvl>
   </w:abstractNum>
-  <w:abstractNum w:abstractNumId="11">
+  <w:abstractNum w:abstractNumId="12">
     <w:nsid w:val="1E0732DE"/>
     <w:multiLevelType w:val="hybridMultilevel"/>
     <w:tmpl w:val="6B8424A6"/>
@@ -5121,7 +5326,7 @@
       </w:rPr>
     </w:lvl>
   </w:abstractNum>
-  <w:abstractNum w:abstractNumId="12">
+  <w:abstractNum w:abstractNumId="13">
     <w:nsid w:val="1F775B7A"/>
     <w:multiLevelType w:val="hybridMultilevel"/>
     <w:tmpl w:val="595C7AB2"/>
@@ -5234,7 +5439,7 @@
       </w:rPr>
     </w:lvl>
   </w:abstractNum>
-  <w:abstractNum w:abstractNumId="13">
+  <w:abstractNum w:abstractNumId="14">
     <w:nsid w:val="1FCC7A5B"/>
     <w:multiLevelType w:val="hybridMultilevel"/>
     <w:tmpl w:val="9E3CE142"/>
@@ -5347,7 +5552,7 @@
       </w:rPr>
     </w:lvl>
   </w:abstractNum>
-  <w:abstractNum w:abstractNumId="14">
+  <w:abstractNum w:abstractNumId="15">
     <w:nsid w:val="200478CF"/>
     <w:multiLevelType w:val="multilevel"/>
     <w:tmpl w:val="FC0A9DAA"/>
@@ -5460,7 +5665,7 @@
       </w:rPr>
     </w:lvl>
   </w:abstractNum>
-  <w:abstractNum w:abstractNumId="15">
+  <w:abstractNum w:abstractNumId="16">
     <w:nsid w:val="229437E1"/>
     <w:multiLevelType w:val="hybridMultilevel"/>
     <w:tmpl w:val="FA147DE8"/>
@@ -5546,7 +5751,7 @@
       </w:pPr>
     </w:lvl>
   </w:abstractNum>
-  <w:abstractNum w:abstractNumId="16">
+  <w:abstractNum w:abstractNumId="17">
     <w:nsid w:val="23F107DF"/>
     <w:multiLevelType w:val="hybridMultilevel"/>
     <w:tmpl w:val="4B0EA7BE"/>
@@ -5659,7 +5864,7 @@
       </w:rPr>
     </w:lvl>
   </w:abstractNum>
-  <w:abstractNum w:abstractNumId="17">
+  <w:abstractNum w:abstractNumId="18">
     <w:nsid w:val="2A7D429F"/>
     <w:multiLevelType w:val="hybridMultilevel"/>
     <w:tmpl w:val="40E60F96"/>
@@ -5772,7 +5977,7 @@
       </w:rPr>
     </w:lvl>
   </w:abstractNum>
-  <w:abstractNum w:abstractNumId="18">
+  <w:abstractNum w:abstractNumId="19">
     <w:nsid w:val="35DD2B8F"/>
     <w:multiLevelType w:val="hybridMultilevel"/>
     <w:tmpl w:val="8BD6F6C4"/>
@@ -5885,7 +6090,7 @@
       </w:rPr>
     </w:lvl>
   </w:abstractNum>
-  <w:abstractNum w:abstractNumId="19">
+  <w:abstractNum w:abstractNumId="20">
     <w:nsid w:val="3A545ABB"/>
     <w:multiLevelType w:val="hybridMultilevel"/>
     <w:tmpl w:val="19AE6D76"/>
@@ -5998,7 +6203,7 @@
       </w:rPr>
     </w:lvl>
   </w:abstractNum>
-  <w:abstractNum w:abstractNumId="20">
+  <w:abstractNum w:abstractNumId="21">
     <w:nsid w:val="3BFE3642"/>
     <w:multiLevelType w:val="multilevel"/>
     <w:tmpl w:val="85188126"/>
@@ -6111,7 +6316,7 @@
       </w:rPr>
     </w:lvl>
   </w:abstractNum>
-  <w:abstractNum w:abstractNumId="21">
+  <w:abstractNum w:abstractNumId="22">
     <w:nsid w:val="3C3A3B0F"/>
     <w:multiLevelType w:val="hybridMultilevel"/>
     <w:tmpl w:val="E5C075AA"/>
@@ -6224,7 +6429,7 @@
       </w:rPr>
     </w:lvl>
   </w:abstractNum>
-  <w:abstractNum w:abstractNumId="22">
+  <w:abstractNum w:abstractNumId="23">
     <w:nsid w:val="3E47704B"/>
     <w:multiLevelType w:val="multilevel"/>
     <w:tmpl w:val="7714CB62"/>
@@ -6337,7 +6542,7 @@
       </w:rPr>
     </w:lvl>
   </w:abstractNum>
-  <w:abstractNum w:abstractNumId="23">
+  <w:abstractNum w:abstractNumId="24">
     <w:nsid w:val="432F2539"/>
     <w:multiLevelType w:val="hybridMultilevel"/>
     <w:tmpl w:val="8460CBA4"/>
@@ -6450,7 +6655,7 @@
       </w:rPr>
     </w:lvl>
   </w:abstractNum>
-  <w:abstractNum w:abstractNumId="24">
+  <w:abstractNum w:abstractNumId="25">
     <w:nsid w:val="44C74663"/>
     <w:multiLevelType w:val="hybridMultilevel"/>
     <w:tmpl w:val="03B45E0A"/>
@@ -6563,7 +6768,7 @@
       </w:rPr>
     </w:lvl>
   </w:abstractNum>
-  <w:abstractNum w:abstractNumId="25">
+  <w:abstractNum w:abstractNumId="26">
     <w:nsid w:val="461B46E0"/>
     <w:multiLevelType w:val="hybridMultilevel"/>
     <w:tmpl w:val="62409CDC"/>
@@ -6676,7 +6881,7 @@
       </w:rPr>
     </w:lvl>
   </w:abstractNum>
-  <w:abstractNum w:abstractNumId="26">
+  <w:abstractNum w:abstractNumId="27">
     <w:nsid w:val="4B2507E1"/>
     <w:multiLevelType w:val="hybridMultilevel"/>
     <w:tmpl w:val="E1563C1E"/>
@@ -6789,7 +6994,7 @@
       </w:rPr>
     </w:lvl>
   </w:abstractNum>
-  <w:abstractNum w:abstractNumId="27">
+  <w:abstractNum w:abstractNumId="28">
     <w:nsid w:val="4C396DC0"/>
     <w:multiLevelType w:val="hybridMultilevel"/>
     <w:tmpl w:val="8932D1F2"/>
@@ -6903,7 +7108,7 @@
       </w:rPr>
     </w:lvl>
   </w:abstractNum>
-  <w:abstractNum w:abstractNumId="28">
+  <w:abstractNum w:abstractNumId="29">
     <w:nsid w:val="547600BB"/>
     <w:multiLevelType w:val="hybridMultilevel"/>
     <w:tmpl w:val="6FB635C4"/>
@@ -7016,7 +7221,7 @@
       </w:rPr>
     </w:lvl>
   </w:abstractNum>
-  <w:abstractNum w:abstractNumId="29">
+  <w:abstractNum w:abstractNumId="30">
     <w:nsid w:val="57C01AE0"/>
     <w:multiLevelType w:val="hybridMultilevel"/>
     <w:tmpl w:val="895ACC1E"/>
@@ -7129,7 +7334,7 @@
       </w:rPr>
     </w:lvl>
   </w:abstractNum>
-  <w:abstractNum w:abstractNumId="30">
+  <w:abstractNum w:abstractNumId="31">
     <w:nsid w:val="5BAA6547"/>
     <w:multiLevelType w:val="multilevel"/>
     <w:tmpl w:val="65B40A0A"/>
@@ -7242,7 +7447,7 @@
       </w:rPr>
     </w:lvl>
   </w:abstractNum>
-  <w:abstractNum w:abstractNumId="31">
+  <w:abstractNum w:abstractNumId="32">
     <w:nsid w:val="5CC543C7"/>
     <w:multiLevelType w:val="hybridMultilevel"/>
     <w:tmpl w:val="C6DEB06A"/>
@@ -7355,7 +7560,7 @@
       </w:rPr>
     </w:lvl>
   </w:abstractNum>
-  <w:abstractNum w:abstractNumId="32">
+  <w:abstractNum w:abstractNumId="33">
     <w:nsid w:val="6051448B"/>
     <w:multiLevelType w:val="hybridMultilevel"/>
     <w:tmpl w:val="85188126"/>
@@ -7468,7 +7673,7 @@
       </w:rPr>
     </w:lvl>
   </w:abstractNum>
-  <w:abstractNum w:abstractNumId="33">
+  <w:abstractNum w:abstractNumId="34">
     <w:nsid w:val="632559FF"/>
     <w:multiLevelType w:val="multilevel"/>
     <w:tmpl w:val="91F290CA"/>
@@ -7581,7 +7786,7 @@
       </w:rPr>
     </w:lvl>
   </w:abstractNum>
-  <w:abstractNum w:abstractNumId="34">
+  <w:abstractNum w:abstractNumId="35">
     <w:nsid w:val="67130AE8"/>
     <w:multiLevelType w:val="hybridMultilevel"/>
     <w:tmpl w:val="0EF04814"/>
@@ -7694,7 +7899,7 @@
       </w:rPr>
     </w:lvl>
   </w:abstractNum>
-  <w:abstractNum w:abstractNumId="35">
+  <w:abstractNum w:abstractNumId="36">
     <w:nsid w:val="6C29329E"/>
     <w:multiLevelType w:val="hybridMultilevel"/>
     <w:tmpl w:val="3294B132"/>
@@ -7807,7 +8012,7 @@
       </w:rPr>
     </w:lvl>
   </w:abstractNum>
-  <w:abstractNum w:abstractNumId="36">
+  <w:abstractNum w:abstractNumId="37">
     <w:nsid w:val="73AB3AD3"/>
     <w:multiLevelType w:val="hybridMultilevel"/>
     <w:tmpl w:val="CDA0154A"/>
@@ -7942,52 +8147,52 @@
     <w:abstractNumId w:val="0"/>
   </w:num>
   <w:num w:numId="8">
-    <w:abstractNumId w:val="32"/>
+    <w:abstractNumId w:val="33"/>
   </w:num>
   <w:num w:numId="9">
+    <w:abstractNumId w:val="21"/>
+  </w:num>
+  <w:num w:numId="10">
+    <w:abstractNumId w:val="28"/>
+  </w:num>
+  <w:num w:numId="11">
+    <w:abstractNumId w:val="16"/>
+  </w:num>
+  <w:num w:numId="12">
+    <w:abstractNumId w:val="18"/>
+  </w:num>
+  <w:num w:numId="13">
     <w:abstractNumId w:val="20"/>
   </w:num>
-  <w:num w:numId="10">
-    <w:abstractNumId w:val="27"/>
-  </w:num>
-  <w:num w:numId="11">
-    <w:abstractNumId w:val="15"/>
-  </w:num>
-  <w:num w:numId="12">
-    <w:abstractNumId w:val="17"/>
-  </w:num>
-  <w:num w:numId="13">
-    <w:abstractNumId w:val="19"/>
-  </w:num>
   <w:num w:numId="14">
-    <w:abstractNumId w:val="36"/>
+    <w:abstractNumId w:val="37"/>
   </w:num>
   <w:num w:numId="15">
     <w:abstractNumId w:val="3"/>
   </w:num>
   <w:num w:numId="16">
-    <w:abstractNumId w:val="29"/>
+    <w:abstractNumId w:val="30"/>
   </w:num>
   <w:num w:numId="17">
-    <w:abstractNumId w:val="23"/>
+    <w:abstractNumId w:val="24"/>
   </w:num>
   <w:num w:numId="18">
-    <w:abstractNumId w:val="12"/>
+    <w:abstractNumId w:val="13"/>
   </w:num>
   <w:num w:numId="19">
     <w:abstractNumId w:val="5"/>
   </w:num>
   <w:num w:numId="20">
-    <w:abstractNumId w:val="31"/>
+    <w:abstractNumId w:val="32"/>
   </w:num>
   <w:num w:numId="21">
-    <w:abstractNumId w:val="25"/>
+    <w:abstractNumId w:val="26"/>
   </w:num>
   <w:num w:numId="22">
-    <w:abstractNumId w:val="11"/>
+    <w:abstractNumId w:val="12"/>
   </w:num>
   <w:num w:numId="23">
-    <w:abstractNumId w:val="16"/>
+    <w:abstractNumId w:val="17"/>
   </w:num>
   <w:num w:numId="24">
     <w:abstractNumId w:val="7"/>
@@ -7996,16 +8201,16 @@
     <w:abstractNumId w:val="8"/>
   </w:num>
   <w:num w:numId="26">
-    <w:abstractNumId w:val="10"/>
+    <w:abstractNumId w:val="11"/>
   </w:num>
   <w:num w:numId="27">
-    <w:abstractNumId w:val="14"/>
+    <w:abstractNumId w:val="15"/>
   </w:num>
   <w:num w:numId="28">
-    <w:abstractNumId w:val="30"/>
+    <w:abstractNumId w:val="31"/>
   </w:num>
   <w:num w:numId="29">
-    <w:abstractNumId w:val="33"/>
+    <w:abstractNumId w:val="34"/>
   </w:num>
   <w:num w:numId="30">
     <w:abstractNumId w:val="4"/>
@@ -8014,34 +8219,37 @@
     <w:abstractNumId w:val="6"/>
   </w:num>
   <w:num w:numId="32">
+    <w:abstractNumId w:val="23"/>
+  </w:num>
+  <w:num w:numId="33">
+    <w:abstractNumId w:val="25"/>
+  </w:num>
+  <w:num w:numId="34">
+    <w:abstractNumId w:val="35"/>
+  </w:num>
+  <w:num w:numId="35">
+    <w:abstractNumId w:val="27"/>
+  </w:num>
+  <w:num w:numId="36">
+    <w:abstractNumId w:val="10"/>
+  </w:num>
+  <w:num w:numId="37">
+    <w:abstractNumId w:val="14"/>
+  </w:num>
+  <w:num w:numId="38">
+    <w:abstractNumId w:val="36"/>
+  </w:num>
+  <w:num w:numId="39">
     <w:abstractNumId w:val="22"/>
   </w:num>
-  <w:num w:numId="33">
-    <w:abstractNumId w:val="24"/>
-  </w:num>
-  <w:num w:numId="34">
-    <w:abstractNumId w:val="34"/>
-  </w:num>
-  <w:num w:numId="35">
-    <w:abstractNumId w:val="26"/>
-  </w:num>
-  <w:num w:numId="36">
-    <w:abstractNumId w:val="9"/>
-  </w:num>
-  <w:num w:numId="37">
-    <w:abstractNumId w:val="13"/>
-  </w:num>
-  <w:num w:numId="38">
-    <w:abstractNumId w:val="35"/>
-  </w:num>
-  <w:num w:numId="39">
-    <w:abstractNumId w:val="21"/>
-  </w:num>
   <w:num w:numId="40">
-    <w:abstractNumId w:val="18"/>
+    <w:abstractNumId w:val="19"/>
   </w:num>
   <w:num w:numId="41">
-    <w:abstractNumId w:val="28"/>
+    <w:abstractNumId w:val="29"/>
+  </w:num>
+  <w:num w:numId="42">
+    <w:abstractNumId w:val="9"/>
   </w:num>
 </w:numbering>
 </file>
@@ -11155,7 +11363,7 @@
 </file>
 
 <file path=customXml/itemProps1.xml><?xml version="1.0" encoding="utf-8"?>
-<ds:datastoreItem xmlns:ds="http://schemas.openxmlformats.org/officeDocument/2006/customXml" ds:itemID="{C791AAFE-7986-EF4B-BAE8-EF938CF846B2}">
+<ds:datastoreItem xmlns:ds="http://schemas.openxmlformats.org/officeDocument/2006/customXml" ds:itemID="{B8BC7225-221E-3D45-91C1-FDED490D59D0}">
   <ds:schemaRefs>
     <ds:schemaRef ds:uri="http://schemas.openxmlformats.org/officeDocument/2006/bibliography"/>
   </ds:schemaRefs>

</xml_diff>

<commit_message>
updated Exercises doc with 7 and 11
</commit_message>
<xml_diff>
--- a/docs/MIDS W205 Exercises-v1.docx
+++ b/docs/MIDS W205 Exercises-v1.docx
@@ -71,6 +71,7 @@
               <w:dataBinding w:prefixMappings="xmlns:ns0='http://purl.org/dc/elements/1.1/' xmlns:ns1='http://schemas.openxmlformats.org/package/2006/metadata/core-properties' " w:xpath="/ns1:coreProperties[1]/ns0:title[1]" w:storeItemID="{6C3C8BC8-F283-45AE-878A-BAB7291924A1}"/>
               <w:text w:multiLine="1"/>
             </w:sdtPr>
+            <w:sdtEndPr/>
             <w:sdtContent>
               <w:p>
                 <w:pPr>
@@ -103,6 +104,7 @@
                 <w:dataBinding w:prefixMappings="xmlns:ns0='http://purl.org/dc/elements/1.1/' xmlns:ns1='http://schemas.openxmlformats.org/package/2006/metadata/core-properties' " w:xpath="/ns1:coreProperties[1]/ns0:subject[1]" w:storeItemID="{6C3C8BC8-F283-45AE-878A-BAB7291924A1}"/>
                 <w:text w:multiLine="1"/>
               </w:sdtPr>
+              <w:sdtEndPr/>
               <w:sdtContent>
                 <w:r>
                   <w:t>Storing and Retrieving Data</w:t>
@@ -137,8 +139,21 @@
               <w:pStyle w:val="Header"/>
               <w:spacing w:line="240" w:lineRule="auto"/>
             </w:pPr>
+            <w:proofErr w:type="spellStart"/>
             <w:r>
-              <w:t xml:space="preserve">Jari Koister, </w:t>
+              <w:t>Jari</w:t>
+            </w:r>
+            <w:proofErr w:type="spellEnd"/>
+            <w:r>
+              <w:t xml:space="preserve"> </w:t>
+            </w:r>
+            <w:proofErr w:type="spellStart"/>
+            <w:r>
+              <w:t>Koister</w:t>
+            </w:r>
+            <w:proofErr w:type="spellEnd"/>
+            <w:r>
+              <w:t xml:space="preserve">, </w:t>
             </w:r>
             <w:hyperlink r:id="rId9" w:history="1">
               <w:r>
@@ -184,15 +199,29 @@
                 <w:rFonts w:eastAsia="Times New Roman" w:cs="Times New Roman"/>
               </w:rPr>
             </w:pPr>
+            <w:proofErr w:type="spellStart"/>
             <w:r>
-              <w:t xml:space="preserve">Karthik </w:t>
+              <w:t>Karthik</w:t>
             </w:r>
+            <w:proofErr w:type="spellEnd"/>
+            <w:r>
+              <w:t xml:space="preserve"> </w:t>
+            </w:r>
+            <w:proofErr w:type="spellStart"/>
             <w:r>
               <w:rPr>
                 <w:rStyle w:val="gi"/>
                 <w:rFonts w:eastAsia="Times New Roman" w:cs="Times New Roman"/>
               </w:rPr>
-              <w:t xml:space="preserve">Ramasamy, </w:t>
+              <w:t>Ramasamy</w:t>
+            </w:r>
+            <w:proofErr w:type="spellEnd"/>
+            <w:r>
+              <w:rPr>
+                <w:rStyle w:val="gi"/>
+                <w:rFonts w:eastAsia="Times New Roman" w:cs="Times New Roman"/>
+              </w:rPr>
+              <w:t xml:space="preserve">, </w:t>
             </w:r>
             <w:hyperlink r:id="rId11" w:history="1">
               <w:r>
@@ -212,11 +241,41 @@
                 <w:rFonts w:eastAsia="Times New Roman" w:cs="Times New Roman"/>
               </w:rPr>
             </w:pPr>
+            <w:proofErr w:type="spellStart"/>
             <w:r>
               <w:rPr>
                 <w:rFonts w:eastAsia="Times New Roman" w:cs="Times New Roman"/>
               </w:rPr>
-              <w:t xml:space="preserve">Arash Nourian , </w:t>
+              <w:t>Arash</w:t>
+            </w:r>
+            <w:proofErr w:type="spellEnd"/>
+            <w:r>
+              <w:rPr>
+                <w:rFonts w:eastAsia="Times New Roman" w:cs="Times New Roman"/>
+              </w:rPr>
+              <w:t xml:space="preserve"> </w:t>
+            </w:r>
+            <w:proofErr w:type="spellStart"/>
+            <w:proofErr w:type="gramStart"/>
+            <w:r>
+              <w:rPr>
+                <w:rFonts w:eastAsia="Times New Roman" w:cs="Times New Roman"/>
+              </w:rPr>
+              <w:t>Nourian</w:t>
+            </w:r>
+            <w:proofErr w:type="spellEnd"/>
+            <w:r>
+              <w:rPr>
+                <w:rFonts w:eastAsia="Times New Roman" w:cs="Times New Roman"/>
+              </w:rPr>
+              <w:t xml:space="preserve"> ,</w:t>
+            </w:r>
+            <w:proofErr w:type="gramEnd"/>
+            <w:r>
+              <w:rPr>
+                <w:rFonts w:eastAsia="Times New Roman" w:cs="Times New Roman"/>
+              </w:rPr>
+              <w:t xml:space="preserve"> </w:t>
             </w:r>
             <w:hyperlink r:id="rId12" w:history="1">
               <w:r>
@@ -237,8 +296,24 @@
               <w:rPr>
                 <w:rFonts w:eastAsia="Times New Roman" w:cs="Times New Roman"/>
               </w:rPr>
-              <w:t>Manos Papagelis ,</w:t>
+              <w:t xml:space="preserve">Manos </w:t>
             </w:r>
+            <w:proofErr w:type="spellStart"/>
+            <w:proofErr w:type="gramStart"/>
+            <w:r>
+              <w:rPr>
+                <w:rFonts w:eastAsia="Times New Roman" w:cs="Times New Roman"/>
+              </w:rPr>
+              <w:t>Papagelis</w:t>
+            </w:r>
+            <w:proofErr w:type="spellEnd"/>
+            <w:r>
+              <w:rPr>
+                <w:rFonts w:eastAsia="Times New Roman" w:cs="Times New Roman"/>
+              </w:rPr>
+              <w:t xml:space="preserve"> ,</w:t>
+            </w:r>
+            <w:proofErr w:type="gramEnd"/>
             <w:r>
               <w:rPr>
                 <w:rFonts w:eastAsia="Times New Roman" w:cs="Times New Roman"/>
@@ -254,27 +329,7 @@
                   <w:sz w:val="17"/>
                   <w:szCs w:val="17"/>
                 </w:rPr>
-                <w:t>papaggel@ischool.berkeley.</w:t>
-              </w:r>
-              <w:r>
-                <w:rPr>
-                  <w:rStyle w:val="Hyperlink"/>
-                  <w:rFonts w:ascii="Verdana" w:eastAsia="Times New Roman" w:hAnsi="Verdana" w:cs="Times New Roman"/>
-                  <w:color w:val="677598"/>
-                  <w:sz w:val="17"/>
-                  <w:szCs w:val="17"/>
-                </w:rPr>
-                <w:t>e</w:t>
-              </w:r>
-              <w:r>
-                <w:rPr>
-                  <w:rStyle w:val="Hyperlink"/>
-                  <w:rFonts w:ascii="Verdana" w:eastAsia="Times New Roman" w:hAnsi="Verdana" w:cs="Times New Roman"/>
-                  <w:color w:val="677598"/>
-                  <w:sz w:val="17"/>
-                  <w:szCs w:val="17"/>
-                </w:rPr>
-                <w:t>du</w:t>
+                <w:t>papaggel@ischool.berkeley.edu</w:t>
               </w:r>
             </w:hyperlink>
           </w:p>
@@ -612,6 +667,7 @@
                 <w:szCs w:val="28"/>
               </w:rPr>
             </w:pPr>
+            <w:proofErr w:type="gramStart"/>
             <w:r>
               <w:rPr>
                 <w:rFonts w:eastAsiaTheme="minorHAnsi"/>
@@ -620,6 +676,7 @@
               </w:rPr>
               <w:t>exams</w:t>
             </w:r>
+            <w:proofErr w:type="gramEnd"/>
             <w:r>
               <w:rPr>
                 <w:rFonts w:eastAsiaTheme="minorHAnsi"/>
@@ -696,7 +753,15 @@
     </w:p>
     <w:p>
       <w:r>
-        <w:t>In this Exercise, you will implement end to end storage and retrieval Processes, covering the following features:</w:t>
+        <w:t xml:space="preserve">In this Exercise, you will implement </w:t>
+      </w:r>
+      <w:proofErr w:type="gramStart"/>
+      <w:r>
+        <w:t>end to end</w:t>
+      </w:r>
+      <w:proofErr w:type="gramEnd"/>
+      <w:r>
+        <w:t xml:space="preserve"> storage and retrieval Processes, covering the following features:</w:t>
       </w:r>
     </w:p>
     <w:p>
@@ -720,8 +785,21 @@
         </w:numPr>
       </w:pPr>
       <w:r>
-        <w:t>Load data into two types of storage systems : Hadoop and Postgres</w:t>
-      </w:r>
+        <w:t xml:space="preserve">Load data into two types of storage </w:t>
+      </w:r>
+      <w:proofErr w:type="gramStart"/>
+      <w:r>
+        <w:t>systems :</w:t>
+      </w:r>
+      <w:proofErr w:type="gramEnd"/>
+      <w:r>
+        <w:t xml:space="preserve"> Hadoop and </w:t>
+      </w:r>
+      <w:proofErr w:type="spellStart"/>
+      <w:r>
+        <w:t>Postgres</w:t>
+      </w:r>
+      <w:proofErr w:type="spellEnd"/>
     </w:p>
     <w:p>
       <w:pPr>
@@ -795,6 +873,7 @@
         <w:rPr>
           <w:b/>
         </w:rPr>
+        <w:lastRenderedPageBreak/>
         <w:t xml:space="preserve">Exercise 2: </w:t>
       </w:r>
       <w:r>
@@ -818,16 +897,29 @@
     </w:p>
     <w:p>
       <w:r>
-        <w:t>In this Exercise, you will implement end to end real time data processing system using twitter data streams, Apache Storm, Redis and Tableau for real time visualization</w:t>
+        <w:t xml:space="preserve">In this Exercise, you will implement </w:t>
+      </w:r>
+      <w:proofErr w:type="gramStart"/>
+      <w:r>
+        <w:t>end to end</w:t>
+      </w:r>
+      <w:proofErr w:type="gramEnd"/>
+      <w:r>
+        <w:t xml:space="preserve"> real time data processing system using twitter data streams, Apache Storm, </w:t>
+      </w:r>
+      <w:proofErr w:type="spellStart"/>
+      <w:r>
+        <w:t>Redis</w:t>
+      </w:r>
+      <w:proofErr w:type="spellEnd"/>
+      <w:r>
+        <w:t xml:space="preserve"> and Tableau for real time visualization</w:t>
       </w:r>
       <w:r>
         <w:t>. You will build the followings</w:t>
       </w:r>
       <w:r>
-        <w:t>:</w:t>
-      </w:r>
-      <w:r>
-        <w:t xml:space="preserve"> </w:t>
+        <w:t xml:space="preserve">: </w:t>
       </w:r>
     </w:p>
     <w:p>
@@ -839,10 +931,7 @@
         </w:numPr>
       </w:pPr>
       <w:r>
-        <w:t>Understand Twitter Data feed and c</w:t>
-      </w:r>
-      <w:r>
-        <w:t>ollect Tweets using Twitter API</w:t>
+        <w:t>Understand Twitter Data feed and collect Tweets using Twitter API</w:t>
       </w:r>
     </w:p>
     <w:p>
@@ -854,10 +943,7 @@
         </w:numPr>
       </w:pPr>
       <w:r>
-        <w:t>Use Apache Stor</w:t>
-      </w:r>
-      <w:r>
-        <w:t>m to collect and analyze Tweets</w:t>
+        <w:t>Use Apache Storm to collect and analyze Tweets</w:t>
       </w:r>
     </w:p>
     <w:p>
@@ -869,8 +955,13 @@
         </w:numPr>
       </w:pPr>
       <w:r>
-        <w:t>Save the data into Redis</w:t>
-      </w:r>
+        <w:t xml:space="preserve">Save the data into </w:t>
+      </w:r>
+      <w:proofErr w:type="spellStart"/>
+      <w:r>
+        <w:t>Redis</w:t>
+      </w:r>
+      <w:proofErr w:type="spellEnd"/>
     </w:p>
     <w:p>
       <w:pPr>
@@ -1067,7 +1158,21 @@
         <w:rPr>
           <w:bCs/>
         </w:rPr>
-        <w:t>How to mkdir in HDFS</w:t>
+        <w:t xml:space="preserve">How to </w:t>
+      </w:r>
+      <w:proofErr w:type="spellStart"/>
+      <w:r>
+        <w:rPr>
+          <w:bCs/>
+        </w:rPr>
+        <w:t>mkdir</w:t>
+      </w:r>
+      <w:proofErr w:type="spellEnd"/>
+      <w:r>
+        <w:rPr>
+          <w:bCs/>
+        </w:rPr>
+        <w:t xml:space="preserve"> in HDFS</w:t>
       </w:r>
     </w:p>
     <w:p>
@@ -1123,6 +1228,8 @@
         </w:rPr>
         <w:t>How to see all commands available</w:t>
       </w:r>
+      <w:bookmarkStart w:id="2" w:name="_GoBack"/>
+      <w:bookmarkEnd w:id="2"/>
     </w:p>
     <w:p>
       <w:pPr>
@@ -1351,8 +1458,17 @@
           <w:b/>
           <w:bCs/>
         </w:rPr>
-        <w:t>More Hive</w:t>
-      </w:r>
+        <w:t xml:space="preserve">More </w:t>
+      </w:r>
+      <w:proofErr w:type="gramStart"/>
+      <w:r>
+        <w:rPr>
+          <w:b/>
+          <w:bCs/>
+        </w:rPr>
+        <w:t>Hive</w:t>
+      </w:r>
+      <w:proofErr w:type="gramEnd"/>
     </w:p>
     <w:p>
       <w:pPr>
@@ -1418,6 +1534,7 @@
         <w:rPr>
           <w:bCs/>
         </w:rPr>
+        <w:lastRenderedPageBreak/>
         <w:t>Check Storage format of a Hive table</w:t>
       </w:r>
     </w:p>
@@ -1438,12 +1555,14 @@
         </w:rPr>
         <w:t xml:space="preserve">Hive on MR vs. </w:t>
       </w:r>
+      <w:proofErr w:type="spellStart"/>
       <w:r>
         <w:rPr>
           <w:bCs/>
         </w:rPr>
         <w:t>Tez</w:t>
       </w:r>
+      <w:proofErr w:type="spellEnd"/>
     </w:p>
     <w:p>
       <w:pPr>
@@ -1505,14 +1624,7 @@
           <w:b/>
           <w:bCs/>
         </w:rPr>
-        <w:t xml:space="preserve">:  Data Profiling and Capacity PlanningAre </w:t>
-      </w:r>
-      <w:r>
-        <w:rPr>
-          <w:b/>
-          <w:bCs/>
-        </w:rPr>
-        <w:t>https://github.com/UC-Berkeley-I-School/data-science-w205</w:t>
+        <w:t>:  Data Profiling and Capacity Planning</w:t>
       </w:r>
     </w:p>
     <w:p>
@@ -1525,7 +1637,21 @@
         <w:rPr>
           <w:bCs/>
         </w:rPr>
-        <w:t xml:space="preserve">In this lab, we will be covering two areas:  Data Profiling and System Capacity Planning. Data Profiling skills are used when learning about the data set that you will be building the storage and retrieval system for. You will identify the pros and cons of setting up a storage system in various environments like cloud, on premise, and more. System Capacity planning is an important activity for designing a storage system that identifies the requirements of Hardware, CPU, IO, Memory, and even the number of servers needed for your system. </w:t>
+        <w:t xml:space="preserve">In this lab, we will be covering two areas:  Data Profiling and System Capacity Planning. Data </w:t>
+      </w:r>
+      <w:proofErr w:type="gramStart"/>
+      <w:r>
+        <w:rPr>
+          <w:bCs/>
+        </w:rPr>
+        <w:t>Profiling</w:t>
+      </w:r>
+      <w:proofErr w:type="gramEnd"/>
+      <w:r>
+        <w:rPr>
+          <w:bCs/>
+        </w:rPr>
+        <w:t xml:space="preserve"> skills are used when learning about the data set that you will be building the storage and retrieval system for. You will identify the pros and cons of setting up a storage system in various environments like cloud, on premise, and more. System Capacity planning is an important activity for designing a storage system that identifies the requirements of Hardware, CPU, IO, Memory, and even the number of servers needed for your system. </w:t>
       </w:r>
     </w:p>
     <w:p>
@@ -1573,10 +1699,10 @@
         </w:rPr>
         <w:t>In this lab, we will go over Apache Spark features and common commands as below:</w:t>
       </w:r>
-      <w:bookmarkStart w:id="2" w:name="h.251q71b0m7h8" w:colFirst="0" w:colLast="0"/>
-      <w:bookmarkStart w:id="3" w:name="h.l2d5moctibsy" w:colFirst="0" w:colLast="0"/>
-      <w:bookmarkEnd w:id="2"/>
+      <w:bookmarkStart w:id="3" w:name="h.251q71b0m7h8" w:colFirst="0" w:colLast="0"/>
+      <w:bookmarkStart w:id="4" w:name="h.l2d5moctibsy" w:colFirst="0" w:colLast="0"/>
       <w:bookmarkEnd w:id="3"/>
+      <w:bookmarkEnd w:id="4"/>
     </w:p>
     <w:p>
       <w:pPr>
@@ -1607,8 +1733,8 @@
         </w:rPr>
         <w:t xml:space="preserve"> CLI</w:t>
       </w:r>
-      <w:bookmarkStart w:id="4" w:name="h.f8ocobf62j08" w:colFirst="0" w:colLast="0"/>
-      <w:bookmarkEnd w:id="4"/>
+      <w:bookmarkStart w:id="5" w:name="h.f8ocobf62j08" w:colFirst="0" w:colLast="0"/>
+      <w:bookmarkEnd w:id="5"/>
     </w:p>
     <w:p>
       <w:pPr>
@@ -1627,8 +1753,8 @@
         </w:rPr>
         <w:t>Accessing through Java database connectivity (JDBC)</w:t>
       </w:r>
-      <w:bookmarkStart w:id="5" w:name="h.awex3xgrp574" w:colFirst="0" w:colLast="0"/>
-      <w:bookmarkEnd w:id="5"/>
+      <w:bookmarkStart w:id="6" w:name="h.awex3xgrp574" w:colFirst="0" w:colLast="0"/>
+      <w:bookmarkEnd w:id="6"/>
     </w:p>
     <w:p>
       <w:pPr>
@@ -1647,8 +1773,8 @@
         </w:rPr>
         <w:t xml:space="preserve">Accessing through Java database connectivity </w:t>
       </w:r>
-      <w:bookmarkStart w:id="6" w:name="h.sefo2xqx16l" w:colFirst="0" w:colLast="0"/>
-      <w:bookmarkEnd w:id="6"/>
+      <w:bookmarkStart w:id="7" w:name="h.sefo2xqx16l" w:colFirst="0" w:colLast="0"/>
+      <w:bookmarkEnd w:id="7"/>
     </w:p>
     <w:p>
       <w:pPr>
@@ -1667,8 +1793,8 @@
         </w:rPr>
         <w:t>Let’s create a table and load data using CSV file</w:t>
       </w:r>
-      <w:bookmarkStart w:id="7" w:name="h.gb3lbh2xxz52" w:colFirst="0" w:colLast="0"/>
-      <w:bookmarkEnd w:id="7"/>
+      <w:bookmarkStart w:id="8" w:name="h.gb3lbh2xxz52" w:colFirst="0" w:colLast="0"/>
+      <w:bookmarkEnd w:id="8"/>
     </w:p>
     <w:p>
       <w:pPr>
@@ -1687,8 +1813,8 @@
         </w:rPr>
         <w:t>Accessing Spark-SQL in Python Code</w:t>
       </w:r>
-      <w:bookmarkStart w:id="8" w:name="h.81karass4dce" w:colFirst="0" w:colLast="0"/>
-      <w:bookmarkEnd w:id="8"/>
+      <w:bookmarkStart w:id="9" w:name="h.81karass4dce" w:colFirst="0" w:colLast="0"/>
+      <w:bookmarkEnd w:id="9"/>
     </w:p>
     <w:p>
       <w:pPr>
@@ -1745,73 +1871,99 @@
           <w:b/>
           <w:bCs/>
         </w:rPr>
-        <w:t>&lt;XX&gt;</w:t>
-      </w:r>
-      <w:r>
-        <w:rPr>
-          <w:b/>
-          <w:bCs/>
-        </w:rPr>
-        <w:t xml:space="preserve"> (DM)</w:t>
+        <w:t>Data Warehousing with SQL</w:t>
       </w:r>
     </w:p>
     <w:p>
       <w:pPr>
         <w:rPr>
-          <w:b/>
-          <w:bCs/>
-        </w:rPr>
-      </w:pPr>
-      <w:r>
-        <w:rPr>
-          <w:b/>
-        </w:rPr>
-        <w:t xml:space="preserve">Lab </w:t>
-      </w:r>
-      <w:r>
-        <w:rPr>
-          <w:b/>
-        </w:rPr>
-        <w:t>8</w:t>
-      </w:r>
-      <w:r>
-        <w:rPr>
-          <w:b/>
-        </w:rPr>
-        <w:t xml:space="preserve">: </w:t>
-      </w:r>
-      <w:r>
-        <w:rPr>
-          <w:b/>
-          <w:bCs/>
-        </w:rPr>
-        <w:t xml:space="preserve"> </w:t>
-      </w:r>
-      <w:r>
-        <w:rPr>
-          <w:b/>
-          <w:bCs/>
-        </w:rPr>
-        <w:t xml:space="preserve">Streaming with Apache </w:t>
-      </w:r>
-      <w:r>
-        <w:rPr>
-          <w:b/>
-          <w:bCs/>
-        </w:rPr>
-        <w:t>Storm</w:t>
-      </w:r>
-      <w:r>
-        <w:rPr>
-          <w:b/>
-          <w:bCs/>
-        </w:rPr>
-        <w:t xml:space="preserve"> </w:t>
+          <w:bCs/>
+        </w:rPr>
+      </w:pPr>
+      <w:r>
+        <w:rPr>
+          <w:bCs/>
+        </w:rPr>
+        <w:t xml:space="preserve">Queries are the fundamental way of extracting knowledge from data. In this </w:t>
+      </w:r>
+      <w:r>
+        <w:rPr>
+          <w:bCs/>
+        </w:rPr>
+        <w:t xml:space="preserve">lab you will write a number of SQL queries to generate reports from data stored in </w:t>
+      </w:r>
+      <w:proofErr w:type="spellStart"/>
+      <w:r>
+        <w:rPr>
+          <w:bCs/>
+        </w:rPr>
+        <w:t>PostgreSQL</w:t>
+      </w:r>
+      <w:proofErr w:type="spellEnd"/>
+      <w:r>
+        <w:rPr>
+          <w:bCs/>
+        </w:rPr>
+        <w:t>.  Additionally, you will measure the runtime of queries and add additional structures to optimize performance.</w:t>
       </w:r>
     </w:p>
     <w:p>
       <w:pPr>
         <w:rPr>
+          <w:b/>
+          <w:bCs/>
+        </w:rPr>
+      </w:pPr>
+      <w:r>
+        <w:rPr>
+          <w:b/>
+        </w:rPr>
+        <w:t xml:space="preserve">Lab </w:t>
+      </w:r>
+      <w:r>
+        <w:rPr>
+          <w:b/>
+        </w:rPr>
+        <w:t>8</w:t>
+      </w:r>
+      <w:r>
+        <w:rPr>
+          <w:b/>
+        </w:rPr>
+        <w:t xml:space="preserve">: </w:t>
+      </w:r>
+      <w:r>
+        <w:rPr>
+          <w:b/>
+          <w:bCs/>
+        </w:rPr>
+        <w:t xml:space="preserve"> </w:t>
+      </w:r>
+      <w:r>
+        <w:rPr>
+          <w:b/>
+          <w:bCs/>
+        </w:rPr>
+        <w:t xml:space="preserve">Streaming with Apache </w:t>
+      </w:r>
+      <w:r>
+        <w:rPr>
+          <w:b/>
+          <w:bCs/>
+        </w:rPr>
+        <w:t>Storm</w:t>
+      </w:r>
+      <w:r>
+        <w:rPr>
+          <w:b/>
+          <w:bCs/>
+        </w:rPr>
+        <w:t xml:space="preserve"> </w:t>
+      </w:r>
+    </w:p>
+    <w:p>
+      <w:pPr>
+        <w:rPr>
           <w:bCs/>
         </w:rPr>
       </w:pPr>
@@ -1839,8 +1991,6 @@
         </w:rPr>
         <w:t>Specifically the</w:t>
       </w:r>
-      <w:bookmarkStart w:id="9" w:name="_GoBack"/>
-      <w:bookmarkEnd w:id="9"/>
       <w:r>
         <w:rPr>
           <w:bCs/>
@@ -2051,6 +2201,7 @@
         </w:rPr>
         <w:t xml:space="preserve">Data cleaning with </w:t>
       </w:r>
+      <w:proofErr w:type="spellStart"/>
       <w:r>
         <w:rPr>
           <w:b/>
@@ -2058,6 +2209,7 @@
         </w:rPr>
         <w:t>OpenRefine</w:t>
       </w:r>
+      <w:proofErr w:type="spellEnd"/>
     </w:p>
     <w:p>
       <w:pPr>
@@ -2075,7 +2227,21 @@
         <w:rPr>
           <w:bCs/>
         </w:rPr>
-        <w:t>lab you will get some hands on experience cleaning data using OpenRefine.</w:t>
+        <w:t xml:space="preserve">lab you will get some hands on experience cleaning data using </w:t>
+      </w:r>
+      <w:proofErr w:type="spellStart"/>
+      <w:r>
+        <w:rPr>
+          <w:bCs/>
+        </w:rPr>
+        <w:t>OpenRefine</w:t>
+      </w:r>
+      <w:proofErr w:type="spellEnd"/>
+      <w:r>
+        <w:rPr>
+          <w:bCs/>
+        </w:rPr>
+        <w:t>.</w:t>
       </w:r>
       <w:r>
         <w:rPr>
@@ -2123,6 +2289,75 @@
         </w:rPr>
         <w:t xml:space="preserve"> (DM)</w:t>
       </w:r>
+    </w:p>
+    <w:p>
+      <w:pPr>
+        <w:rPr>
+          <w:bCs/>
+        </w:rPr>
+      </w:pPr>
+      <w:r>
+        <w:rPr>
+          <w:bCs/>
+        </w:rPr>
+        <w:lastRenderedPageBreak/>
+        <w:t>There are many interesting applications of graph</w:t>
+      </w:r>
+      <w:r>
+        <w:rPr>
+          <w:bCs/>
+        </w:rPr>
+        <w:t>-</w:t>
+      </w:r>
+      <w:r>
+        <w:rPr>
+          <w:bCs/>
+        </w:rPr>
+        <w:t>based processing model</w:t>
+      </w:r>
+      <w:r>
+        <w:rPr>
+          <w:bCs/>
+        </w:rPr>
+        <w:t>s</w:t>
+      </w:r>
+      <w:r>
+        <w:rPr>
+          <w:bCs/>
+        </w:rPr>
+        <w:t xml:space="preserve">. </w:t>
+      </w:r>
+      <w:r>
+        <w:rPr>
+          <w:bCs/>
+        </w:rPr>
+        <w:t xml:space="preserve">In this lab, we will use </w:t>
+      </w:r>
+      <w:hyperlink r:id="rId14" w:history="1">
+        <w:proofErr w:type="spellStart"/>
+        <w:r>
+          <w:rPr>
+            <w:rStyle w:val="Hyperlink"/>
+            <w:bCs/>
+          </w:rPr>
+          <w:t>Gephi</w:t>
+        </w:r>
+        <w:proofErr w:type="spellEnd"/>
+      </w:hyperlink>
+      <w:r>
+        <w:rPr>
+          <w:bCs/>
+        </w:rPr>
+        <w:t xml:space="preserve"> to explore the Marvel Comics Universe social graph.  We will examine important characters in the universe, as well as plot visualizations of the graph data.</w:t>
+      </w:r>
+    </w:p>
+    <w:p>
+      <w:pPr>
+        <w:rPr>
+          <w:b/>
+          <w:bCs/>
+        </w:rPr>
+      </w:pPr>
     </w:p>
     <w:p>
       <w:pPr>
@@ -3299,7 +3534,16 @@
                 <w:color w:val="333333"/>
                 <w:szCs w:val="20"/>
               </w:rPr>
-              <w:t>-Program provides all the required outputs as outlined in the assignment’s specification</w:t>
+              <w:t xml:space="preserve">-Program provides all the required outputs as outlined in the </w:t>
+            </w:r>
+            <w:r>
+              <w:rPr>
+                <w:rFonts w:cs="Times New Roman"/>
+                <w:color w:val="333333"/>
+                <w:szCs w:val="20"/>
+              </w:rPr>
+              <w:lastRenderedPageBreak/>
+              <w:t>assignment’s specification</w:t>
             </w:r>
           </w:p>
         </w:tc>
@@ -3327,6 +3571,7 @@
                 <w:color w:val="333333"/>
                 <w:szCs w:val="20"/>
               </w:rPr>
+              <w:lastRenderedPageBreak/>
               <w:t>Architecture</w:t>
             </w:r>
           </w:p>
@@ -3670,7 +3915,25 @@
                 <w:color w:val="333333"/>
                 <w:szCs w:val="20"/>
               </w:rPr>
-              <w:t>-Correct Github pull request with sufficient permissions</w:t>
+              <w:t xml:space="preserve">-Correct </w:t>
+            </w:r>
+            <w:proofErr w:type="spellStart"/>
+            <w:r>
+              <w:rPr>
+                <w:rFonts w:cs="Times New Roman"/>
+                <w:color w:val="333333"/>
+                <w:szCs w:val="20"/>
+              </w:rPr>
+              <w:t>Github</w:t>
+            </w:r>
+            <w:proofErr w:type="spellEnd"/>
+            <w:r>
+              <w:rPr>
+                <w:rFonts w:cs="Times New Roman"/>
+                <w:color w:val="333333"/>
+                <w:szCs w:val="20"/>
+              </w:rPr>
+              <w:t xml:space="preserve"> pull request with sufficient permissions</w:t>
             </w:r>
           </w:p>
           <w:p>
@@ -3966,7 +4229,7 @@
       </w:r>
     </w:p>
     <w:sectPr>
-      <w:footerReference w:type="default" r:id="rId14"/>
+      <w:footerReference w:type="default" r:id="rId15"/>
       <w:pgSz w:w="12240" w:h="15840" w:code="1"/>
       <w:pgMar w:top="576" w:right="576" w:bottom="1440" w:left="576" w:header="576" w:footer="720" w:gutter="0"/>
       <w:pgNumType w:start="1"/>
@@ -4066,6 +4329,7 @@
             <w:dataBinding w:prefixMappings="xmlns:ns0='http://purl.org/dc/elements/1.1/' xmlns:ns1='http://schemas.openxmlformats.org/package/2006/metadata/core-properties' " w:xpath="/ns1:coreProperties[1]/ns0:subject[1]" w:storeItemID="{6C3C8BC8-F283-45AE-878A-BAB7291924A1}"/>
             <w:text w:multiLine="1"/>
           </w:sdtPr>
+          <w:sdtEndPr/>
           <w:sdtContent>
             <w:p>
               <w:pPr>
@@ -8631,6 +8895,7 @@
   <w:style w:type="character" w:default="1" w:styleId="DefaultParagraphFont">
     <w:name w:val="Default Paragraph Font"/>
     <w:uiPriority w:val="1"/>
+    <w:semiHidden/>
     <w:unhideWhenUsed/>
   </w:style>
   <w:style w:type="table" w:default="1" w:styleId="TableNormal">
@@ -9574,6 +9839,7 @@
   <w:style w:type="character" w:default="1" w:styleId="DefaultParagraphFont">
     <w:name w:val="Default Paragraph Font"/>
     <w:uiPriority w:val="1"/>
+    <w:semiHidden/>
     <w:unhideWhenUsed/>
   </w:style>
   <w:style w:type="table" w:default="1" w:styleId="TableNormal">
@@ -10299,7 +10565,7 @@
     <w:charset w:val="50"/>
     <w:family w:val="auto"/>
     <w:pitch w:val="variable"/>
-    <w:sig w:usb0="00000001" w:usb1="080E0000" w:usb2="00000010" w:usb3="00000000" w:csb0="00040000" w:csb1="00000000"/>
+    <w:sig w:usb0="80000287" w:usb1="280F3C52" w:usb2="00000016" w:usb3="00000000" w:csb0="0004001F" w:csb1="00000000"/>
   </w:font>
   <w:font w:name="华文新魏">
     <w:panose1 w:val="00000000000000000000"/>
@@ -10313,7 +10579,7 @@
     <w:charset w:val="00"/>
     <w:family w:val="auto"/>
     <w:pitch w:val="variable"/>
-    <w:sig w:usb0="00000003" w:usb1="00000000" w:usb2="00000000" w:usb3="00000000" w:csb0="00000001" w:csb1="00000000"/>
+    <w:sig w:usb0="E1002AFF" w:usb1="C000605B" w:usb2="00000029" w:usb3="00000000" w:csb0="000101FF" w:csb1="00000000"/>
   </w:font>
   <w:font w:name="Verdana">
     <w:panose1 w:val="020B0604030504040204"/>
@@ -10340,7 +10606,7 @@
     <w:charset w:val="50"/>
     <w:family w:val="auto"/>
     <w:pitch w:val="variable"/>
-    <w:sig w:usb0="00000001" w:usb1="080E0000" w:usb2="00000010" w:usb3="00000000" w:csb0="00040000" w:csb1="00000000"/>
+    <w:sig w:usb0="00000003" w:usb1="288F0000" w:usb2="00000016" w:usb3="00000000" w:csb0="00040001" w:csb1="00000000"/>
   </w:font>
   <w:font w:name="Calibri">
     <w:panose1 w:val="020F0502020204030204"/>
@@ -11389,7 +11655,7 @@
 </file>
 
 <file path=customXml/itemProps1.xml><?xml version="1.0" encoding="utf-8"?>
-<ds:datastoreItem xmlns:ds="http://schemas.openxmlformats.org/officeDocument/2006/customXml" ds:itemID="{B4007F82-D9AE-A04E-8A28-8A6249CF5856}">
+<ds:datastoreItem xmlns:ds="http://schemas.openxmlformats.org/officeDocument/2006/customXml" ds:itemID="{2C3641B8-76EF-6A45-9091-09CEC35C4BA2}">
   <ds:schemaRefs>
     <ds:schemaRef ds:uri="http://schemas.openxmlformats.org/officeDocument/2006/bibliography"/>
   </ds:schemaRefs>

</xml_diff>

<commit_message>
update submission and email addresses
</commit_message>
<xml_diff>
--- a/docs/MIDS W205 Exercises-v1.docx
+++ b/docs/MIDS W205 Exercises-v1.docx
@@ -71,7 +71,6 @@
               <w:dataBinding w:prefixMappings="xmlns:ns0='http://purl.org/dc/elements/1.1/' xmlns:ns1='http://schemas.openxmlformats.org/package/2006/metadata/core-properties' " w:xpath="/ns1:coreProperties[1]/ns0:title[1]" w:storeItemID="{6C3C8BC8-F283-45AE-878A-BAB7291924A1}"/>
               <w:text w:multiLine="1"/>
             </w:sdtPr>
-            <w:sdtEndPr/>
             <w:sdtContent>
               <w:p>
                 <w:pPr>
@@ -104,7 +103,6 @@
                 <w:dataBinding w:prefixMappings="xmlns:ns0='http://purl.org/dc/elements/1.1/' xmlns:ns1='http://schemas.openxmlformats.org/package/2006/metadata/core-properties' " w:xpath="/ns1:coreProperties[1]/ns0:subject[1]" w:storeItemID="{6C3C8BC8-F283-45AE-878A-BAB7291924A1}"/>
                 <w:text w:multiLine="1"/>
               </w:sdtPr>
-              <w:sdtEndPr/>
               <w:sdtContent>
                 <w:r>
                   <w:t>Storing and Retrieving Data</w:t>
@@ -221,7 +219,7 @@
                   <w:rStyle w:val="Hyperlink"/>
                   <w:rFonts w:eastAsia="Times New Roman" w:cs="Times New Roman"/>
                 </w:rPr>
-                <w:t>karthik.ramasamy@ischool.berkeley.edu</w:t>
+                <w:t>karthik@ischool.berkeley.edu</w:t>
               </w:r>
             </w:hyperlink>
           </w:p>
@@ -523,31 +521,7 @@
                 <w:bCs/>
                 <w:color w:val="auto"/>
               </w:rPr>
-              <w:t xml:space="preserve">ly labs (Weeks 1–12): </w:t>
-            </w:r>
-            <w:r>
-              <w:rPr>
-                <w:rFonts w:eastAsiaTheme="minorHAnsi"/>
-                <w:bCs/>
-                <w:color w:val="auto"/>
-              </w:rPr>
-              <w:t xml:space="preserve"> [</w:t>
-            </w:r>
-            <w:r>
-              <w:rPr>
-                <w:rFonts w:eastAsiaTheme="minorHAnsi"/>
-                <w:bCs/>
-                <w:color w:val="auto"/>
-              </w:rPr>
-              <w:t>15% of grade</w:t>
-            </w:r>
-            <w:r>
-              <w:rPr>
-                <w:rFonts w:eastAsiaTheme="minorHAnsi"/>
-                <w:bCs/>
-                <w:color w:val="auto"/>
-              </w:rPr>
-              <w:t>]</w:t>
+              <w:t>ly labs (Weeks 1–12):  [15% of grade]</w:t>
             </w:r>
           </w:p>
           <w:p>
@@ -570,31 +544,7 @@
                 <w:bCs/>
                 <w:color w:val="auto"/>
               </w:rPr>
-              <w:t>2 exercises, spanning Weeks 1–7 and 8–</w:t>
-            </w:r>
-            <w:r>
-              <w:rPr>
-                <w:rFonts w:eastAsiaTheme="minorHAnsi"/>
-                <w:bCs/>
-                <w:color w:val="auto"/>
-              </w:rPr>
-              <w:t xml:space="preserve">14: 20% each [total </w:t>
-            </w:r>
-            <w:r>
-              <w:rPr>
-                <w:rFonts w:eastAsiaTheme="minorHAnsi"/>
-                <w:bCs/>
-                <w:color w:val="auto"/>
-              </w:rPr>
-              <w:t xml:space="preserve">40% </w:t>
-            </w:r>
-            <w:r>
-              <w:rPr>
-                <w:rFonts w:eastAsiaTheme="minorHAnsi"/>
-                <w:bCs/>
-                <w:color w:val="auto"/>
-              </w:rPr>
-              <w:t>of grade]</w:t>
+              <w:t>2 exercises, spanning Weeks 1–7 and 8–14: 20% each [total 40% of grade]</w:t>
             </w:r>
           </w:p>
           <w:p>
@@ -635,34 +585,185 @@
                 <w:bCs/>
                 <w:color w:val="auto"/>
               </w:rPr>
-              <w:t xml:space="preserve"> to be determined) : </w:t>
+              <w:t xml:space="preserve"> to be determined) : [total 45%  of grade]</w:t>
+            </w:r>
+          </w:p>
+          <w:p>
+            <w:pPr>
+              <w:pStyle w:val="Heading1"/>
+            </w:pPr>
+            <w:r>
+              <w:t>Submission</w:t>
+            </w:r>
+          </w:p>
+          <w:p>
+            <w:r>
+              <w:t>Submissions of Exercises, Labs and Projects should be done according to the following guidelines.</w:t>
+            </w:r>
+          </w:p>
+          <w:p>
+            <w:pPr>
+              <w:pStyle w:val="ListParagraph"/>
+              <w:numPr>
+                <w:ilvl w:val="0"/>
+                <w:numId w:val="43"/>
+              </w:numPr>
+              <w:rPr>
+                <w:bCs/>
+                <w:color w:val="auto"/>
+                <w:szCs w:val="20"/>
+              </w:rPr>
+            </w:pPr>
+            <w:r>
+              <w:rPr>
+                <w:bCs/>
+                <w:color w:val="auto"/>
+                <w:szCs w:val="20"/>
+              </w:rPr>
+              <w:t>For submission of labs with questions are to done using ISVC.</w:t>
+            </w:r>
+          </w:p>
+          <w:p>
+            <w:pPr>
+              <w:pStyle w:val="ListParagraph"/>
+              <w:numPr>
+                <w:ilvl w:val="0"/>
+                <w:numId w:val="43"/>
+              </w:numPr>
+              <w:rPr>
+                <w:bCs/>
+                <w:color w:val="auto"/>
+                <w:szCs w:val="20"/>
+              </w:rPr>
+            </w:pPr>
+            <w:r>
+              <w:rPr>
+                <w:bCs/>
+                <w:color w:val="auto"/>
+                <w:szCs w:val="20"/>
+              </w:rPr>
+              <w:t xml:space="preserve">Exercises and Labs with code submissions are done in </w:t>
+            </w:r>
+            <w:proofErr w:type="spellStart"/>
+            <w:r>
+              <w:rPr>
+                <w:bCs/>
+                <w:color w:val="auto"/>
+                <w:szCs w:val="20"/>
+              </w:rPr>
+              <w:t>Github</w:t>
+            </w:r>
+            <w:proofErr w:type="spellEnd"/>
+            <w:r>
+              <w:rPr>
+                <w:bCs/>
+                <w:color w:val="auto"/>
+                <w:szCs w:val="20"/>
+              </w:rPr>
+              <w:t xml:space="preserve"> according to instructions below.</w:t>
+            </w:r>
+          </w:p>
+          <w:p>
+            <w:pPr>
+              <w:pStyle w:val="ListParagraph"/>
+              <w:numPr>
+                <w:ilvl w:val="0"/>
+                <w:numId w:val="43"/>
+              </w:numPr>
+              <w:rPr>
+                <w:bCs/>
+                <w:color w:val="auto"/>
+                <w:szCs w:val="20"/>
+              </w:rPr>
+            </w:pPr>
+            <w:r>
+              <w:rPr>
+                <w:bCs/>
+                <w:color w:val="auto"/>
+                <w:szCs w:val="20"/>
+              </w:rPr>
+              <w:t xml:space="preserve">Students will sign-up for private </w:t>
+            </w:r>
+            <w:proofErr w:type="spellStart"/>
+            <w:r>
+              <w:rPr>
+                <w:bCs/>
+                <w:color w:val="auto"/>
+                <w:szCs w:val="20"/>
+              </w:rPr>
+              <w:t>GitHub</w:t>
+            </w:r>
+            <w:proofErr w:type="spellEnd"/>
+            <w:r>
+              <w:rPr>
+                <w:bCs/>
+                <w:color w:val="auto"/>
+                <w:szCs w:val="20"/>
+              </w:rPr>
+              <w:t xml:space="preserve"> repository. There are free private repositories provided for students.</w:t>
+            </w:r>
+          </w:p>
+          <w:p>
+            <w:pPr>
+              <w:pStyle w:val="ListParagraph"/>
+              <w:numPr>
+                <w:ilvl w:val="0"/>
+                <w:numId w:val="43"/>
+              </w:numPr>
+              <w:rPr>
+                <w:bCs/>
+                <w:color w:val="auto"/>
+                <w:szCs w:val="20"/>
+              </w:rPr>
+            </w:pPr>
+            <w:r>
+              <w:rPr>
+                <w:bCs/>
+                <w:color w:val="auto"/>
+                <w:szCs w:val="20"/>
+              </w:rPr>
+              <w:t>Student will invite one or more instructors to collaborate on repo.</w:t>
+            </w:r>
+          </w:p>
+          <w:p>
+            <w:pPr>
+              <w:pStyle w:val="ListParagraph"/>
+              <w:numPr>
+                <w:ilvl w:val="0"/>
+                <w:numId w:val="43"/>
+              </w:numPr>
+              <w:rPr>
+                <w:bCs/>
+                <w:color w:val="auto"/>
+                <w:szCs w:val="20"/>
+              </w:rPr>
+            </w:pPr>
+            <w:proofErr w:type="gramStart"/>
+            <w:r>
+              <w:rPr>
+                <w:bCs/>
+                <w:color w:val="auto"/>
+                <w:szCs w:val="20"/>
+              </w:rPr>
+              <w:t>Submission is done by Student pushing submitted code to repo and alerting instructor that</w:t>
             </w:r>
             <w:r>
               <w:rPr>
-                <w:rFonts w:eastAsiaTheme="minorHAnsi"/>
                 <w:bCs/>
                 <w:color w:val="auto"/>
+                <w:szCs w:val="20"/>
               </w:rPr>
-              <w:t xml:space="preserve">[total </w:t>
+              <w:t xml:space="preserve"> submission is ready for review</w:t>
             </w:r>
+            <w:proofErr w:type="gramEnd"/>
             <w:r>
               <w:rPr>
-                <w:rFonts w:eastAsiaTheme="minorHAnsi"/>
                 <w:bCs/>
                 <w:color w:val="auto"/>
+                <w:szCs w:val="20"/>
               </w:rPr>
-              <w:t>45%</w:t>
+              <w:t>.</w:t>
             </w:r>
-            <w:r>
-              <w:rPr>
-                <w:rFonts w:eastAsiaTheme="minorHAnsi"/>
-                <w:bCs/>
-                <w:color w:val="auto"/>
-              </w:rPr>
-              <w:t xml:space="preserve">  of grade]</w:t>
-            </w:r>
-            <w:bookmarkStart w:id="2" w:name="_GoBack"/>
-            <w:bookmarkEnd w:id="2"/>
           </w:p>
         </w:tc>
         <w:tc>
@@ -749,6 +850,7 @@
         </w:numPr>
       </w:pPr>
       <w:r>
+        <w:lastRenderedPageBreak/>
         <w:t>Build a Data Model consisting of transactional data and master data.</w:t>
       </w:r>
     </w:p>
@@ -839,6 +941,8 @@
           <w:b/>
         </w:rPr>
       </w:pPr>
+      <w:bookmarkStart w:id="2" w:name="_GoBack"/>
+      <w:bookmarkEnd w:id="2"/>
     </w:p>
     <w:p>
       <w:pPr>
@@ -846,18 +950,10 @@
           <w:b/>
         </w:rPr>
       </w:pPr>
-    </w:p>
-    <w:p>
-      <w:pPr>
+      <w:r>
         <w:rPr>
           <w:b/>
         </w:rPr>
-      </w:pPr>
-      <w:r>
-        <w:rPr>
-          <w:b/>
-        </w:rPr>
-        <w:lastRenderedPageBreak/>
         <w:t xml:space="preserve">Exercise 2: </w:t>
       </w:r>
       <w:r>
@@ -1376,6 +1472,7 @@
         <w:rPr>
           <w:bCs/>
         </w:rPr>
+        <w:lastRenderedPageBreak/>
         <w:t>C</w:t>
       </w:r>
       <w:r>
@@ -1516,7 +1613,6 @@
         <w:rPr>
           <w:bCs/>
         </w:rPr>
-        <w:lastRenderedPageBreak/>
         <w:t>Check Storage format of a Hive table</w:t>
       </w:r>
     </w:p>
@@ -2113,6 +2209,7 @@
         <w:rPr>
           <w:bCs/>
         </w:rPr>
+        <w:lastRenderedPageBreak/>
         <w:t>Tableau Installation for your desktop</w:t>
       </w:r>
     </w:p>
@@ -2275,7 +2372,6 @@
         <w:rPr>
           <w:bCs/>
         </w:rPr>
-        <w:lastRenderedPageBreak/>
         <w:t>There are many interesting applications of graph</w:t>
       </w:r>
       <w:r>
@@ -3186,7 +3282,16 @@
           <w:color w:val="auto"/>
           <w:szCs w:val="20"/>
         </w:rPr>
-        <w:t>example, a student may hand in Assignment 1 one day late and Assignment 2 one day late, but</w:t>
+        <w:t xml:space="preserve">example, a student may hand in </w:t>
+      </w:r>
+      <w:r>
+        <w:rPr>
+          <w:rFonts w:cs="Times New Roman"/>
+          <w:color w:val="auto"/>
+          <w:szCs w:val="20"/>
+        </w:rPr>
+        <w:lastRenderedPageBreak/>
+        <w:t>Assignment 1 one day late and Assignment 2 one day late, but</w:t>
       </w:r>
       <w:r>
         <w:rPr>
@@ -3509,16 +3614,7 @@
                 <w:color w:val="333333"/>
                 <w:szCs w:val="20"/>
               </w:rPr>
-              <w:t xml:space="preserve">-Program provides all the required outputs as outlined in the </w:t>
-            </w:r>
-            <w:r>
-              <w:rPr>
-                <w:rFonts w:cs="Times New Roman"/>
-                <w:color w:val="333333"/>
-                <w:szCs w:val="20"/>
-              </w:rPr>
-              <w:lastRenderedPageBreak/>
-              <w:t>assignment’s specification</w:t>
+              <w:t>-Program provides all the required outputs as outlined in the assignment’s specification</w:t>
             </w:r>
           </w:p>
         </w:tc>
@@ -3546,7 +3642,6 @@
                 <w:color w:val="333333"/>
                 <w:szCs w:val="20"/>
               </w:rPr>
-              <w:lastRenderedPageBreak/>
               <w:t>Architecture</w:t>
             </w:r>
           </w:p>
@@ -4304,7 +4399,6 @@
             <w:dataBinding w:prefixMappings="xmlns:ns0='http://purl.org/dc/elements/1.1/' xmlns:ns1='http://schemas.openxmlformats.org/package/2006/metadata/core-properties' " w:xpath="/ns1:coreProperties[1]/ns0:subject[1]" w:storeItemID="{6C3C8BC8-F283-45AE-878A-BAB7291924A1}"/>
             <w:text w:multiLine="1"/>
           </w:sdtPr>
-          <w:sdtEndPr/>
           <w:sdtContent>
             <w:p>
               <w:pPr>
@@ -4353,7 +4447,7 @@
             <w:rPr>
               <w:noProof/>
             </w:rPr>
-            <w:t>1</w:t>
+            <w:t>2</w:t>
           </w:r>
           <w:r>
             <w:rPr>
@@ -5027,6 +5121,119 @@
     </w:lvl>
   </w:abstractNum>
   <w:abstractNum w:abstractNumId="8">
+    <w:nsid w:val="0B8D4350"/>
+    <w:multiLevelType w:val="hybridMultilevel"/>
+    <w:tmpl w:val="06E6E34A"/>
+    <w:lvl w:ilvl="0" w:tplc="04090001">
+      <w:start w:val="1"/>
+      <w:numFmt w:val="bullet"/>
+      <w:lvlText w:val=""/>
+      <w:lvlJc w:val="left"/>
+      <w:pPr>
+        <w:ind w:left="720" w:hanging="360"/>
+      </w:pPr>
+      <w:rPr>
+        <w:rFonts w:ascii="Symbol" w:hAnsi="Symbol" w:hint="default"/>
+      </w:rPr>
+    </w:lvl>
+    <w:lvl w:ilvl="1" w:tplc="04090003" w:tentative="1">
+      <w:start w:val="1"/>
+      <w:numFmt w:val="bullet"/>
+      <w:lvlText w:val="o"/>
+      <w:lvlJc w:val="left"/>
+      <w:pPr>
+        <w:ind w:left="1440" w:hanging="360"/>
+      </w:pPr>
+      <w:rPr>
+        <w:rFonts w:ascii="Courier New" w:hAnsi="Courier New" w:hint="default"/>
+      </w:rPr>
+    </w:lvl>
+    <w:lvl w:ilvl="2" w:tplc="04090005" w:tentative="1">
+      <w:start w:val="1"/>
+      <w:numFmt w:val="bullet"/>
+      <w:lvlText w:val=""/>
+      <w:lvlJc w:val="left"/>
+      <w:pPr>
+        <w:ind w:left="2160" w:hanging="360"/>
+      </w:pPr>
+      <w:rPr>
+        <w:rFonts w:ascii="Wingdings" w:hAnsi="Wingdings" w:hint="default"/>
+      </w:rPr>
+    </w:lvl>
+    <w:lvl w:ilvl="3" w:tplc="04090001" w:tentative="1">
+      <w:start w:val="1"/>
+      <w:numFmt w:val="bullet"/>
+      <w:lvlText w:val=""/>
+      <w:lvlJc w:val="left"/>
+      <w:pPr>
+        <w:ind w:left="2880" w:hanging="360"/>
+      </w:pPr>
+      <w:rPr>
+        <w:rFonts w:ascii="Symbol" w:hAnsi="Symbol" w:hint="default"/>
+      </w:rPr>
+    </w:lvl>
+    <w:lvl w:ilvl="4" w:tplc="04090003" w:tentative="1">
+      <w:start w:val="1"/>
+      <w:numFmt w:val="bullet"/>
+      <w:lvlText w:val="o"/>
+      <w:lvlJc w:val="left"/>
+      <w:pPr>
+        <w:ind w:left="3600" w:hanging="360"/>
+      </w:pPr>
+      <w:rPr>
+        <w:rFonts w:ascii="Courier New" w:hAnsi="Courier New" w:hint="default"/>
+      </w:rPr>
+    </w:lvl>
+    <w:lvl w:ilvl="5" w:tplc="04090005" w:tentative="1">
+      <w:start w:val="1"/>
+      <w:numFmt w:val="bullet"/>
+      <w:lvlText w:val=""/>
+      <w:lvlJc w:val="left"/>
+      <w:pPr>
+        <w:ind w:left="4320" w:hanging="360"/>
+      </w:pPr>
+      <w:rPr>
+        <w:rFonts w:ascii="Wingdings" w:hAnsi="Wingdings" w:hint="default"/>
+      </w:rPr>
+    </w:lvl>
+    <w:lvl w:ilvl="6" w:tplc="04090001" w:tentative="1">
+      <w:start w:val="1"/>
+      <w:numFmt w:val="bullet"/>
+      <w:lvlText w:val=""/>
+      <w:lvlJc w:val="left"/>
+      <w:pPr>
+        <w:ind w:left="5040" w:hanging="360"/>
+      </w:pPr>
+      <w:rPr>
+        <w:rFonts w:ascii="Symbol" w:hAnsi="Symbol" w:hint="default"/>
+      </w:rPr>
+    </w:lvl>
+    <w:lvl w:ilvl="7" w:tplc="04090003" w:tentative="1">
+      <w:start w:val="1"/>
+      <w:numFmt w:val="bullet"/>
+      <w:lvlText w:val="o"/>
+      <w:lvlJc w:val="left"/>
+      <w:pPr>
+        <w:ind w:left="5760" w:hanging="360"/>
+      </w:pPr>
+      <w:rPr>
+        <w:rFonts w:ascii="Courier New" w:hAnsi="Courier New" w:hint="default"/>
+      </w:rPr>
+    </w:lvl>
+    <w:lvl w:ilvl="8" w:tplc="04090005" w:tentative="1">
+      <w:start w:val="1"/>
+      <w:numFmt w:val="bullet"/>
+      <w:lvlText w:val=""/>
+      <w:lvlJc w:val="left"/>
+      <w:pPr>
+        <w:ind w:left="6480" w:hanging="360"/>
+      </w:pPr>
+      <w:rPr>
+        <w:rFonts w:ascii="Wingdings" w:hAnsi="Wingdings" w:hint="default"/>
+      </w:rPr>
+    </w:lvl>
+  </w:abstractNum>
+  <w:abstractNum w:abstractNumId="9">
     <w:nsid w:val="13F7313E"/>
     <w:multiLevelType w:val="hybridMultilevel"/>
     <w:tmpl w:val="985EE6F4"/>
@@ -5139,7 +5346,7 @@
       </w:rPr>
     </w:lvl>
   </w:abstractNum>
-  <w:abstractNum w:abstractNumId="9">
+  <w:abstractNum w:abstractNumId="10">
     <w:nsid w:val="16E15826"/>
     <w:multiLevelType w:val="hybridMultilevel"/>
     <w:tmpl w:val="DF4C090E"/>
@@ -5252,7 +5459,7 @@
       </w:rPr>
     </w:lvl>
   </w:abstractNum>
-  <w:abstractNum w:abstractNumId="10">
+  <w:abstractNum w:abstractNumId="11">
     <w:nsid w:val="1AAD23ED"/>
     <w:multiLevelType w:val="hybridMultilevel"/>
     <w:tmpl w:val="E08E4D34"/>
@@ -5365,7 +5572,7 @@
       </w:rPr>
     </w:lvl>
   </w:abstractNum>
-  <w:abstractNum w:abstractNumId="11">
+  <w:abstractNum w:abstractNumId="12">
     <w:nsid w:val="1D462C85"/>
     <w:multiLevelType w:val="hybridMultilevel"/>
     <w:tmpl w:val="352C5B72"/>
@@ -5478,7 +5685,7 @@
       </w:rPr>
     </w:lvl>
   </w:abstractNum>
-  <w:abstractNum w:abstractNumId="12">
+  <w:abstractNum w:abstractNumId="13">
     <w:nsid w:val="1E0732DE"/>
     <w:multiLevelType w:val="hybridMultilevel"/>
     <w:tmpl w:val="6B8424A6"/>
@@ -5591,7 +5798,7 @@
       </w:rPr>
     </w:lvl>
   </w:abstractNum>
-  <w:abstractNum w:abstractNumId="13">
+  <w:abstractNum w:abstractNumId="14">
     <w:nsid w:val="1F775B7A"/>
     <w:multiLevelType w:val="hybridMultilevel"/>
     <w:tmpl w:val="595C7AB2"/>
@@ -5704,7 +5911,7 @@
       </w:rPr>
     </w:lvl>
   </w:abstractNum>
-  <w:abstractNum w:abstractNumId="14">
+  <w:abstractNum w:abstractNumId="15">
     <w:nsid w:val="1FCC7A5B"/>
     <w:multiLevelType w:val="hybridMultilevel"/>
     <w:tmpl w:val="9E3CE142"/>
@@ -5817,7 +6024,7 @@
       </w:rPr>
     </w:lvl>
   </w:abstractNum>
-  <w:abstractNum w:abstractNumId="15">
+  <w:abstractNum w:abstractNumId="16">
     <w:nsid w:val="200478CF"/>
     <w:multiLevelType w:val="multilevel"/>
     <w:tmpl w:val="FC0A9DAA"/>
@@ -5930,7 +6137,7 @@
       </w:rPr>
     </w:lvl>
   </w:abstractNum>
-  <w:abstractNum w:abstractNumId="16">
+  <w:abstractNum w:abstractNumId="17">
     <w:nsid w:val="229437E1"/>
     <w:multiLevelType w:val="hybridMultilevel"/>
     <w:tmpl w:val="FA147DE8"/>
@@ -6016,7 +6223,7 @@
       </w:pPr>
     </w:lvl>
   </w:abstractNum>
-  <w:abstractNum w:abstractNumId="17">
+  <w:abstractNum w:abstractNumId="18">
     <w:nsid w:val="23F107DF"/>
     <w:multiLevelType w:val="hybridMultilevel"/>
     <w:tmpl w:val="4B0EA7BE"/>
@@ -6129,7 +6336,7 @@
       </w:rPr>
     </w:lvl>
   </w:abstractNum>
-  <w:abstractNum w:abstractNumId="18">
+  <w:abstractNum w:abstractNumId="19">
     <w:nsid w:val="2A7D429F"/>
     <w:multiLevelType w:val="hybridMultilevel"/>
     <w:tmpl w:val="40E60F96"/>
@@ -6242,7 +6449,7 @@
       </w:rPr>
     </w:lvl>
   </w:abstractNum>
-  <w:abstractNum w:abstractNumId="19">
+  <w:abstractNum w:abstractNumId="20">
     <w:nsid w:val="35DD2B8F"/>
     <w:multiLevelType w:val="hybridMultilevel"/>
     <w:tmpl w:val="8BD6F6C4"/>
@@ -6355,7 +6562,7 @@
       </w:rPr>
     </w:lvl>
   </w:abstractNum>
-  <w:abstractNum w:abstractNumId="20">
+  <w:abstractNum w:abstractNumId="21">
     <w:nsid w:val="3A545ABB"/>
     <w:multiLevelType w:val="hybridMultilevel"/>
     <w:tmpl w:val="19AE6D76"/>
@@ -6468,7 +6675,7 @@
       </w:rPr>
     </w:lvl>
   </w:abstractNum>
-  <w:abstractNum w:abstractNumId="21">
+  <w:abstractNum w:abstractNumId="22">
     <w:nsid w:val="3BFE3642"/>
     <w:multiLevelType w:val="multilevel"/>
     <w:tmpl w:val="85188126"/>
@@ -6581,7 +6788,7 @@
       </w:rPr>
     </w:lvl>
   </w:abstractNum>
-  <w:abstractNum w:abstractNumId="22">
+  <w:abstractNum w:abstractNumId="23">
     <w:nsid w:val="3C3A3B0F"/>
     <w:multiLevelType w:val="hybridMultilevel"/>
     <w:tmpl w:val="E5C075AA"/>
@@ -6694,7 +6901,7 @@
       </w:rPr>
     </w:lvl>
   </w:abstractNum>
-  <w:abstractNum w:abstractNumId="23">
+  <w:abstractNum w:abstractNumId="24">
     <w:nsid w:val="3E47704B"/>
     <w:multiLevelType w:val="multilevel"/>
     <w:tmpl w:val="7714CB62"/>
@@ -6807,7 +7014,7 @@
       </w:rPr>
     </w:lvl>
   </w:abstractNum>
-  <w:abstractNum w:abstractNumId="24">
+  <w:abstractNum w:abstractNumId="25">
     <w:nsid w:val="432F2539"/>
     <w:multiLevelType w:val="hybridMultilevel"/>
     <w:tmpl w:val="8460CBA4"/>
@@ -6920,7 +7127,7 @@
       </w:rPr>
     </w:lvl>
   </w:abstractNum>
-  <w:abstractNum w:abstractNumId="25">
+  <w:abstractNum w:abstractNumId="26">
     <w:nsid w:val="44C74663"/>
     <w:multiLevelType w:val="hybridMultilevel"/>
     <w:tmpl w:val="03B45E0A"/>
@@ -7033,7 +7240,7 @@
       </w:rPr>
     </w:lvl>
   </w:abstractNum>
-  <w:abstractNum w:abstractNumId="26">
+  <w:abstractNum w:abstractNumId="27">
     <w:nsid w:val="461B46E0"/>
     <w:multiLevelType w:val="hybridMultilevel"/>
     <w:tmpl w:val="62409CDC"/>
@@ -7146,7 +7353,7 @@
       </w:rPr>
     </w:lvl>
   </w:abstractNum>
-  <w:abstractNum w:abstractNumId="27">
+  <w:abstractNum w:abstractNumId="28">
     <w:nsid w:val="4B2507E1"/>
     <w:multiLevelType w:val="hybridMultilevel"/>
     <w:tmpl w:val="E1563C1E"/>
@@ -7259,7 +7466,7 @@
       </w:rPr>
     </w:lvl>
   </w:abstractNum>
-  <w:abstractNum w:abstractNumId="28">
+  <w:abstractNum w:abstractNumId="29">
     <w:nsid w:val="4C396DC0"/>
     <w:multiLevelType w:val="hybridMultilevel"/>
     <w:tmpl w:val="8932D1F2"/>
@@ -7373,7 +7580,7 @@
       </w:rPr>
     </w:lvl>
   </w:abstractNum>
-  <w:abstractNum w:abstractNumId="29">
+  <w:abstractNum w:abstractNumId="30">
     <w:nsid w:val="547600BB"/>
     <w:multiLevelType w:val="hybridMultilevel"/>
     <w:tmpl w:val="6FB635C4"/>
@@ -7486,7 +7693,7 @@
       </w:rPr>
     </w:lvl>
   </w:abstractNum>
-  <w:abstractNum w:abstractNumId="30">
+  <w:abstractNum w:abstractNumId="31">
     <w:nsid w:val="57C01AE0"/>
     <w:multiLevelType w:val="hybridMultilevel"/>
     <w:tmpl w:val="895ACC1E"/>
@@ -7599,7 +7806,7 @@
       </w:rPr>
     </w:lvl>
   </w:abstractNum>
-  <w:abstractNum w:abstractNumId="31">
+  <w:abstractNum w:abstractNumId="32">
     <w:nsid w:val="5BAA6547"/>
     <w:multiLevelType w:val="multilevel"/>
     <w:tmpl w:val="65B40A0A"/>
@@ -7712,7 +7919,7 @@
       </w:rPr>
     </w:lvl>
   </w:abstractNum>
-  <w:abstractNum w:abstractNumId="32">
+  <w:abstractNum w:abstractNumId="33">
     <w:nsid w:val="5CC543C7"/>
     <w:multiLevelType w:val="hybridMultilevel"/>
     <w:tmpl w:val="C6DEB06A"/>
@@ -7825,7 +8032,7 @@
       </w:rPr>
     </w:lvl>
   </w:abstractNum>
-  <w:abstractNum w:abstractNumId="33">
+  <w:abstractNum w:abstractNumId="34">
     <w:nsid w:val="6051448B"/>
     <w:multiLevelType w:val="hybridMultilevel"/>
     <w:tmpl w:val="85188126"/>
@@ -7938,7 +8145,7 @@
       </w:rPr>
     </w:lvl>
   </w:abstractNum>
-  <w:abstractNum w:abstractNumId="34">
+  <w:abstractNum w:abstractNumId="35">
     <w:nsid w:val="632559FF"/>
     <w:multiLevelType w:val="multilevel"/>
     <w:tmpl w:val="91F290CA"/>
@@ -8051,7 +8258,7 @@
       </w:rPr>
     </w:lvl>
   </w:abstractNum>
-  <w:abstractNum w:abstractNumId="35">
+  <w:abstractNum w:abstractNumId="36">
     <w:nsid w:val="67130AE8"/>
     <w:multiLevelType w:val="hybridMultilevel"/>
     <w:tmpl w:val="0EF04814"/>
@@ -8164,7 +8371,7 @@
       </w:rPr>
     </w:lvl>
   </w:abstractNum>
-  <w:abstractNum w:abstractNumId="36">
+  <w:abstractNum w:abstractNumId="37">
     <w:nsid w:val="6C29329E"/>
     <w:multiLevelType w:val="hybridMultilevel"/>
     <w:tmpl w:val="3294B132"/>
@@ -8277,7 +8484,7 @@
       </w:rPr>
     </w:lvl>
   </w:abstractNum>
-  <w:abstractNum w:abstractNumId="37">
+  <w:abstractNum w:abstractNumId="38">
     <w:nsid w:val="73AB3AD3"/>
     <w:multiLevelType w:val="hybridMultilevel"/>
     <w:tmpl w:val="CDA0154A"/>
@@ -8412,70 +8619,70 @@
     <w:abstractNumId w:val="0"/>
   </w:num>
   <w:num w:numId="8">
-    <w:abstractNumId w:val="33"/>
+    <w:abstractNumId w:val="34"/>
   </w:num>
   <w:num w:numId="9">
+    <w:abstractNumId w:val="22"/>
+  </w:num>
+  <w:num w:numId="10">
+    <w:abstractNumId w:val="29"/>
+  </w:num>
+  <w:num w:numId="11">
+    <w:abstractNumId w:val="17"/>
+  </w:num>
+  <w:num w:numId="12">
+    <w:abstractNumId w:val="19"/>
+  </w:num>
+  <w:num w:numId="13">
     <w:abstractNumId w:val="21"/>
   </w:num>
-  <w:num w:numId="10">
-    <w:abstractNumId w:val="28"/>
-  </w:num>
-  <w:num w:numId="11">
-    <w:abstractNumId w:val="16"/>
-  </w:num>
-  <w:num w:numId="12">
-    <w:abstractNumId w:val="18"/>
-  </w:num>
-  <w:num w:numId="13">
-    <w:abstractNumId w:val="20"/>
-  </w:num>
   <w:num w:numId="14">
-    <w:abstractNumId w:val="37"/>
+    <w:abstractNumId w:val="38"/>
   </w:num>
   <w:num w:numId="15">
     <w:abstractNumId w:val="3"/>
   </w:num>
   <w:num w:numId="16">
-    <w:abstractNumId w:val="30"/>
+    <w:abstractNumId w:val="31"/>
   </w:num>
   <w:num w:numId="17">
-    <w:abstractNumId w:val="24"/>
+    <w:abstractNumId w:val="25"/>
   </w:num>
   <w:num w:numId="18">
-    <w:abstractNumId w:val="13"/>
+    <w:abstractNumId w:val="14"/>
   </w:num>
   <w:num w:numId="19">
     <w:abstractNumId w:val="5"/>
   </w:num>
   <w:num w:numId="20">
-    <w:abstractNumId w:val="32"/>
+    <w:abstractNumId w:val="33"/>
   </w:num>
   <w:num w:numId="21">
-    <w:abstractNumId w:val="26"/>
+    <w:abstractNumId w:val="27"/>
   </w:num>
   <w:num w:numId="22">
-    <w:abstractNumId w:val="12"/>
+    <w:abstractNumId w:val="13"/>
   </w:num>
   <w:num w:numId="23">
-    <w:abstractNumId w:val="17"/>
+    <w:abstractNumId w:val="18"/>
   </w:num>
   <w:num w:numId="24">
     <w:abstractNumId w:val="7"/>
   </w:num>
   <w:num w:numId="25">
-    <w:abstractNumId w:val="8"/>
+    <w:abstractNumId w:val="9"/>
   </w:num>
   <w:num w:numId="26">
-    <w:abstractNumId w:val="11"/>
+    <w:abstractNumId w:val="12"/>
   </w:num>
   <w:num w:numId="27">
-    <w:abstractNumId w:val="15"/>
+    <w:abstractNumId w:val="16"/>
   </w:num>
   <w:num w:numId="28">
-    <w:abstractNumId w:val="31"/>
+    <w:abstractNumId w:val="32"/>
   </w:num>
   <w:num w:numId="29">
-    <w:abstractNumId w:val="34"/>
+    <w:abstractNumId w:val="35"/>
   </w:num>
   <w:num w:numId="30">
     <w:abstractNumId w:val="4"/>
@@ -8484,37 +8691,40 @@
     <w:abstractNumId w:val="6"/>
   </w:num>
   <w:num w:numId="32">
+    <w:abstractNumId w:val="24"/>
+  </w:num>
+  <w:num w:numId="33">
+    <w:abstractNumId w:val="26"/>
+  </w:num>
+  <w:num w:numId="34">
+    <w:abstractNumId w:val="36"/>
+  </w:num>
+  <w:num w:numId="35">
+    <w:abstractNumId w:val="28"/>
+  </w:num>
+  <w:num w:numId="36">
+    <w:abstractNumId w:val="11"/>
+  </w:num>
+  <w:num w:numId="37">
+    <w:abstractNumId w:val="15"/>
+  </w:num>
+  <w:num w:numId="38">
+    <w:abstractNumId w:val="37"/>
+  </w:num>
+  <w:num w:numId="39">
     <w:abstractNumId w:val="23"/>
   </w:num>
-  <w:num w:numId="33">
-    <w:abstractNumId w:val="25"/>
+  <w:num w:numId="40">
+    <w:abstractNumId w:val="20"/>
   </w:num>
-  <w:num w:numId="34">
-    <w:abstractNumId w:val="35"/>
+  <w:num w:numId="41">
+    <w:abstractNumId w:val="30"/>
   </w:num>
-  <w:num w:numId="35">
-    <w:abstractNumId w:val="27"/>
-  </w:num>
-  <w:num w:numId="36">
+  <w:num w:numId="42">
     <w:abstractNumId w:val="10"/>
   </w:num>
-  <w:num w:numId="37">
-    <w:abstractNumId w:val="14"/>
-  </w:num>
-  <w:num w:numId="38">
-    <w:abstractNumId w:val="36"/>
-  </w:num>
-  <w:num w:numId="39">
-    <w:abstractNumId w:val="22"/>
-  </w:num>
-  <w:num w:numId="40">
-    <w:abstractNumId w:val="19"/>
-  </w:num>
-  <w:num w:numId="41">
-    <w:abstractNumId w:val="29"/>
-  </w:num>
-  <w:num w:numId="42">
-    <w:abstractNumId w:val="9"/>
+  <w:num w:numId="43">
+    <w:abstractNumId w:val="8"/>
   </w:num>
 </w:numbering>
 </file>
@@ -8870,7 +9080,6 @@
   <w:style w:type="character" w:default="1" w:styleId="DefaultParagraphFont">
     <w:name w:val="Default Paragraph Font"/>
     <w:uiPriority w:val="1"/>
-    <w:semiHidden/>
     <w:unhideWhenUsed/>
   </w:style>
   <w:style w:type="table" w:default="1" w:styleId="TableNormal">
@@ -9458,6 +9667,40 @@
       <w:color w:val="404040" w:themeColor="text1" w:themeTint="BF"/>
       <w:sz w:val="20"/>
       <w:szCs w:val="20"/>
+    </w:rPr>
+  </w:style>
+  <w:style w:type="paragraph" w:styleId="List">
+    <w:name w:val="List"/>
+    <w:basedOn w:val="Normal"/>
+    <w:uiPriority w:val="99"/>
+    <w:unhideWhenUsed/>
+    <w:rsid w:val="00641CE3"/>
+    <w:pPr>
+      <w:ind w:left="360" w:hanging="360"/>
+      <w:contextualSpacing/>
+    </w:pPr>
+  </w:style>
+  <w:style w:type="paragraph" w:styleId="BodyText">
+    <w:name w:val="Body Text"/>
+    <w:basedOn w:val="Normal"/>
+    <w:link w:val="BodyTextChar"/>
+    <w:uiPriority w:val="99"/>
+    <w:unhideWhenUsed/>
+    <w:rsid w:val="00641CE3"/>
+    <w:pPr>
+      <w:spacing w:after="120"/>
+    </w:pPr>
+  </w:style>
+  <w:style w:type="character" w:customStyle="1" w:styleId="BodyTextChar">
+    <w:name w:val="Body Text Char"/>
+    <w:basedOn w:val="DefaultParagraphFont"/>
+    <w:link w:val="BodyText"/>
+    <w:uiPriority w:val="99"/>
+    <w:rsid w:val="00641CE3"/>
+    <w:rPr>
+      <w:color w:val="404040" w:themeColor="text1" w:themeTint="BF"/>
+      <w:sz w:val="20"/>
+      <w:szCs w:val="24"/>
     </w:rPr>
   </w:style>
 </w:styles>
@@ -9814,7 +10057,6 @@
   <w:style w:type="character" w:default="1" w:styleId="DefaultParagraphFont">
     <w:name w:val="Default Paragraph Font"/>
     <w:uiPriority w:val="1"/>
-    <w:semiHidden/>
     <w:unhideWhenUsed/>
   </w:style>
   <w:style w:type="table" w:default="1" w:styleId="TableNormal">
@@ -10402,6 +10644,40 @@
       <w:color w:val="404040" w:themeColor="text1" w:themeTint="BF"/>
       <w:sz w:val="20"/>
       <w:szCs w:val="20"/>
+    </w:rPr>
+  </w:style>
+  <w:style w:type="paragraph" w:styleId="List">
+    <w:name w:val="List"/>
+    <w:basedOn w:val="Normal"/>
+    <w:uiPriority w:val="99"/>
+    <w:unhideWhenUsed/>
+    <w:rsid w:val="00641CE3"/>
+    <w:pPr>
+      <w:ind w:left="360" w:hanging="360"/>
+      <w:contextualSpacing/>
+    </w:pPr>
+  </w:style>
+  <w:style w:type="paragraph" w:styleId="BodyText">
+    <w:name w:val="Body Text"/>
+    <w:basedOn w:val="Normal"/>
+    <w:link w:val="BodyTextChar"/>
+    <w:uiPriority w:val="99"/>
+    <w:unhideWhenUsed/>
+    <w:rsid w:val="00641CE3"/>
+    <w:pPr>
+      <w:spacing w:after="120"/>
+    </w:pPr>
+  </w:style>
+  <w:style w:type="character" w:customStyle="1" w:styleId="BodyTextChar">
+    <w:name w:val="Body Text Char"/>
+    <w:basedOn w:val="DefaultParagraphFont"/>
+    <w:link w:val="BodyText"/>
+    <w:uiPriority w:val="99"/>
+    <w:rsid w:val="00641CE3"/>
+    <w:rPr>
+      <w:color w:val="404040" w:themeColor="text1" w:themeTint="BF"/>
+      <w:sz w:val="20"/>
+      <w:szCs w:val="24"/>
     </w:rPr>
   </w:style>
 </w:styles>
@@ -10684,6 +10960,7 @@
     <w:rsid w:val="000D05DD"/>
     <w:rsid w:val="00123198"/>
     <w:rsid w:val="00486261"/>
+    <w:rsid w:val="00643DF2"/>
     <w:rsid w:val="00A71C54"/>
     <w:rsid w:val="00B64E29"/>
     <w:rsid w:val="00E731B9"/>
@@ -11630,7 +11907,7 @@
 </file>
 
 <file path=customXml/itemProps1.xml><?xml version="1.0" encoding="utf-8"?>
-<ds:datastoreItem xmlns:ds="http://schemas.openxmlformats.org/officeDocument/2006/customXml" ds:itemID="{BE8ABED8-E9BE-5347-8078-5171BD753F0C}">
+<ds:datastoreItem xmlns:ds="http://schemas.openxmlformats.org/officeDocument/2006/customXml" ds:itemID="{2FA39FC5-F372-FC4D-A336-22C107E3DF4C}">
   <ds:schemaRefs>
     <ds:schemaRef ds:uri="http://schemas.openxmlformats.org/officeDocument/2006/bibliography"/>
   </ds:schemaRefs>

</xml_diff>

<commit_message>
corrected percentage for ex 1
</commit_message>
<xml_diff>
--- a/docs/MIDS W205 Exercises-v1.docx
+++ b/docs/MIDS W205 Exercises-v1.docx
@@ -157,13 +157,8 @@
               <w:spacing w:line="240" w:lineRule="auto"/>
             </w:pPr>
             <w:r>
-              <w:t xml:space="preserve">Dan </w:t>
+              <w:t>Dan McClary</w:t>
             </w:r>
-            <w:proofErr w:type="spellStart"/>
-            <w:r>
-              <w:t>McClary</w:t>
-            </w:r>
-            <w:proofErr w:type="spellEnd"/>
             <w:r>
               <w:t xml:space="preserve">, </w:t>
             </w:r>
@@ -191,29 +186,15 @@
                 <w:rFonts w:eastAsia="Times New Roman" w:cs="Times New Roman"/>
               </w:rPr>
             </w:pPr>
-            <w:proofErr w:type="spellStart"/>
             <w:r>
-              <w:t>Karthik</w:t>
+              <w:t xml:space="preserve">Karthik </w:t>
             </w:r>
-            <w:proofErr w:type="spellEnd"/>
-            <w:r>
-              <w:t xml:space="preserve"> </w:t>
-            </w:r>
-            <w:proofErr w:type="spellStart"/>
             <w:r>
               <w:rPr>
                 <w:rStyle w:val="gi"/>
                 <w:rFonts w:eastAsia="Times New Roman" w:cs="Times New Roman"/>
               </w:rPr>
-              <w:t>Ramasamy</w:t>
-            </w:r>
-            <w:proofErr w:type="spellEnd"/>
-            <w:r>
-              <w:rPr>
-                <w:rStyle w:val="gi"/>
-                <w:rFonts w:eastAsia="Times New Roman" w:cs="Times New Roman"/>
-              </w:rPr>
-              <w:t xml:space="preserve">, </w:t>
+              <w:t xml:space="preserve">Ramasamy, </w:t>
             </w:r>
             <w:hyperlink r:id="rId11" w:history="1">
               <w:r>
@@ -233,41 +214,11 @@
                 <w:rFonts w:eastAsia="Times New Roman" w:cs="Times New Roman"/>
               </w:rPr>
             </w:pPr>
-            <w:proofErr w:type="spellStart"/>
             <w:r>
               <w:rPr>
                 <w:rFonts w:eastAsia="Times New Roman" w:cs="Times New Roman"/>
               </w:rPr>
-              <w:t>Arash</w:t>
-            </w:r>
-            <w:proofErr w:type="spellEnd"/>
-            <w:r>
-              <w:rPr>
-                <w:rFonts w:eastAsia="Times New Roman" w:cs="Times New Roman"/>
-              </w:rPr>
-              <w:t xml:space="preserve"> </w:t>
-            </w:r>
-            <w:proofErr w:type="spellStart"/>
-            <w:proofErr w:type="gramStart"/>
-            <w:r>
-              <w:rPr>
-                <w:rFonts w:eastAsia="Times New Roman" w:cs="Times New Roman"/>
-              </w:rPr>
-              <w:t>Nourian</w:t>
-            </w:r>
-            <w:proofErr w:type="spellEnd"/>
-            <w:r>
-              <w:rPr>
-                <w:rFonts w:eastAsia="Times New Roman" w:cs="Times New Roman"/>
-              </w:rPr>
-              <w:t xml:space="preserve"> ,</w:t>
-            </w:r>
-            <w:proofErr w:type="gramEnd"/>
-            <w:r>
-              <w:rPr>
-                <w:rFonts w:eastAsia="Times New Roman" w:cs="Times New Roman"/>
-              </w:rPr>
-              <w:t xml:space="preserve"> </w:t>
+              <w:t xml:space="preserve">Arash Nourian , </w:t>
             </w:r>
             <w:hyperlink r:id="rId12" w:history="1">
               <w:r>
@@ -288,24 +239,8 @@
               <w:rPr>
                 <w:rFonts w:eastAsia="Times New Roman" w:cs="Times New Roman"/>
               </w:rPr>
-              <w:t xml:space="preserve">Manos </w:t>
+              <w:t>Manos Papagelis ,</w:t>
             </w:r>
-            <w:proofErr w:type="spellStart"/>
-            <w:proofErr w:type="gramStart"/>
-            <w:r>
-              <w:rPr>
-                <w:rFonts w:eastAsia="Times New Roman" w:cs="Times New Roman"/>
-              </w:rPr>
-              <w:t>Papagelis</w:t>
-            </w:r>
-            <w:proofErr w:type="spellEnd"/>
-            <w:r>
-              <w:rPr>
-                <w:rFonts w:eastAsia="Times New Roman" w:cs="Times New Roman"/>
-              </w:rPr>
-              <w:t xml:space="preserve"> ,</w:t>
-            </w:r>
-            <w:proofErr w:type="gramEnd"/>
             <w:r>
               <w:rPr>
                 <w:rFonts w:eastAsia="Times New Roman" w:cs="Times New Roman"/>
@@ -546,7 +481,25 @@
                 <w:bCs/>
                 <w:color w:val="auto"/>
               </w:rPr>
-              <w:t>2 exercises, spanning Weeks 1–7 and 8–14: (25% ex 1, 20% ex 2 respectively)  [total 40% of grade]</w:t>
+              <w:t xml:space="preserve">2 exercises, </w:t>
+            </w:r>
+            <w:r>
+              <w:rPr>
+                <w:rFonts w:eastAsiaTheme="minorHAnsi"/>
+                <w:bCs/>
+                <w:color w:val="auto"/>
+              </w:rPr>
+              <w:t>spanning Weeks 1–7 and 8–14: (20</w:t>
+            </w:r>
+            <w:bookmarkStart w:id="2" w:name="_GoBack"/>
+            <w:bookmarkEnd w:id="2"/>
+            <w:r>
+              <w:rPr>
+                <w:rFonts w:eastAsiaTheme="minorHAnsi"/>
+                <w:bCs/>
+                <w:color w:val="auto"/>
+              </w:rPr>
+              <w:t>% ex 1, 20% ex 2 respectively)  [total 40% of grade]</w:t>
             </w:r>
           </w:p>
           <w:p>
@@ -571,8 +524,6 @@
               </w:rPr>
               <w:t>Final project: [total 35% of grade]</w:t>
             </w:r>
-            <w:bookmarkStart w:id="2" w:name="_GoBack"/>
-            <w:bookmarkEnd w:id="2"/>
           </w:p>
           <w:p>
             <w:pPr>
@@ -650,25 +601,7 @@
                 <w:color w:val="auto"/>
                 <w:szCs w:val="20"/>
               </w:rPr>
-              <w:t xml:space="preserve">Students will sign-up for private </w:t>
-            </w:r>
-            <w:proofErr w:type="spellStart"/>
-            <w:r>
-              <w:rPr>
-                <w:bCs/>
-                <w:color w:val="auto"/>
-                <w:szCs w:val="20"/>
-              </w:rPr>
-              <w:t>GitHub</w:t>
-            </w:r>
-            <w:proofErr w:type="spellEnd"/>
-            <w:r>
-              <w:rPr>
-                <w:bCs/>
-                <w:color w:val="auto"/>
-                <w:szCs w:val="20"/>
-              </w:rPr>
-              <w:t xml:space="preserve"> repository. There are free private repositories provided for students.</w:t>
+              <w:t>Students will sign-up for private GitHub repository. There are free private repositories provided for students.</w:t>
             </w:r>
           </w:p>
           <w:p>
@@ -706,7 +639,6 @@
                 <w:szCs w:val="20"/>
               </w:rPr>
             </w:pPr>
-            <w:proofErr w:type="gramStart"/>
             <w:r>
               <w:rPr>
                 <w:bCs/>
@@ -721,16 +653,7 @@
                 <w:color w:val="auto"/>
                 <w:szCs w:val="20"/>
               </w:rPr>
-              <w:t xml:space="preserve"> submission is ready for review</w:t>
-            </w:r>
-            <w:proofErr w:type="gramEnd"/>
-            <w:r>
-              <w:rPr>
-                <w:bCs/>
-                <w:color w:val="auto"/>
-                <w:szCs w:val="20"/>
-              </w:rPr>
-              <w:t>.</w:t>
+              <w:t xml:space="preserve"> submission is ready for review.</w:t>
             </w:r>
           </w:p>
         </w:tc>
@@ -779,34 +702,12 @@
         <w:rPr>
           <w:b/>
         </w:rPr>
-        <w:t xml:space="preserve"> Storage and Retrieval in </w:t>
-      </w:r>
-      <w:proofErr w:type="spellStart"/>
-      <w:r>
-        <w:rPr>
-          <w:b/>
-        </w:rPr>
-        <w:t>Hadoop</w:t>
-      </w:r>
-      <w:proofErr w:type="spellEnd"/>
-      <w:r>
-        <w:rPr>
-          <w:b/>
-        </w:rPr>
-        <w:t xml:space="preserve"> and RDBMS.</w:t>
+        <w:t xml:space="preserve"> Storage and Retrieval in Hadoop and RDBMS.</w:t>
       </w:r>
     </w:p>
     <w:p>
       <w:r>
-        <w:t xml:space="preserve">In this Exercise, you will implement </w:t>
-      </w:r>
-      <w:proofErr w:type="gramStart"/>
-      <w:r>
-        <w:t>end to end</w:t>
-      </w:r>
-      <w:proofErr w:type="gramEnd"/>
-      <w:r>
-        <w:t xml:space="preserve"> storage and retrieval Processes, covering the following features:</w:t>
+        <w:t>In this Exercise, you will implement end to end storage and retrieval Processes, covering the following features:</w:t>
       </w:r>
     </w:p>
     <w:p>
@@ -831,29 +732,8 @@
         </w:numPr>
       </w:pPr>
       <w:r>
-        <w:t xml:space="preserve">Load data into two types of storage </w:t>
-      </w:r>
-      <w:proofErr w:type="gramStart"/>
-      <w:r>
-        <w:t>systems :</w:t>
-      </w:r>
-      <w:proofErr w:type="gramEnd"/>
-      <w:r>
-        <w:t xml:space="preserve"> </w:t>
-      </w:r>
-      <w:proofErr w:type="spellStart"/>
-      <w:r>
-        <w:t>Hadoop</w:t>
-      </w:r>
-      <w:proofErr w:type="spellEnd"/>
-      <w:r>
-        <w:t xml:space="preserve"> and </w:t>
-      </w:r>
-      <w:proofErr w:type="spellStart"/>
-      <w:r>
-        <w:t>Postgres</w:t>
-      </w:r>
-      <w:proofErr w:type="spellEnd"/>
+        <w:t>Load data into two types of storage systems : Hadoop and Postgres</w:t>
+      </w:r>
     </w:p>
     <w:p>
       <w:pPr>
@@ -943,23 +823,7 @@
     </w:p>
     <w:p>
       <w:r>
-        <w:t xml:space="preserve">In this Exercise, you will implement </w:t>
-      </w:r>
-      <w:proofErr w:type="gramStart"/>
-      <w:r>
-        <w:t>end to end</w:t>
-      </w:r>
-      <w:proofErr w:type="gramEnd"/>
-      <w:r>
-        <w:t xml:space="preserve"> real time data processing system using twitter data streams, Apache Storm, </w:t>
-      </w:r>
-      <w:proofErr w:type="spellStart"/>
-      <w:r>
-        <w:t>Redis</w:t>
-      </w:r>
-      <w:proofErr w:type="spellEnd"/>
-      <w:r>
-        <w:t xml:space="preserve"> and Tableau for real time visualization</w:t>
+        <w:t>In this Exercise, you will implement end to end real time data processing system using twitter data streams, Apache Storm, Redis and Tableau for real time visualization</w:t>
       </w:r>
       <w:r>
         <w:t>. You will build the followings</w:t>
@@ -1001,13 +865,8 @@
         </w:numPr>
       </w:pPr>
       <w:r>
-        <w:t xml:space="preserve">Save the data into </w:t>
-      </w:r>
-      <w:proofErr w:type="spellStart"/>
-      <w:r>
-        <w:t>Redis</w:t>
-      </w:r>
-      <w:proofErr w:type="spellEnd"/>
+        <w:t>Save the data into Redis</w:t>
+      </w:r>
     </w:p>
     <w:p>
       <w:pPr>
@@ -1204,21 +1063,7 @@
         <w:rPr>
           <w:bCs/>
         </w:rPr>
-        <w:t xml:space="preserve">How to </w:t>
-      </w:r>
-      <w:proofErr w:type="spellStart"/>
-      <w:r>
-        <w:rPr>
-          <w:bCs/>
-        </w:rPr>
-        <w:t>mkdir</w:t>
-      </w:r>
-      <w:proofErr w:type="spellEnd"/>
-      <w:r>
-        <w:rPr>
-          <w:bCs/>
-        </w:rPr>
-        <w:t xml:space="preserve"> in HDFS</w:t>
+        <w:t>How to mkdir in HDFS</w:t>
       </w:r>
     </w:p>
     <w:p>
@@ -1503,17 +1348,8 @@
           <w:b/>
           <w:bCs/>
         </w:rPr>
-        <w:t xml:space="preserve">More </w:t>
-      </w:r>
-      <w:proofErr w:type="gramStart"/>
-      <w:r>
-        <w:rPr>
-          <w:b/>
-          <w:bCs/>
-        </w:rPr>
-        <w:t>Hive</w:t>
-      </w:r>
-      <w:proofErr w:type="gramEnd"/>
+        <w:t>More Hive</w:t>
+      </w:r>
     </w:p>
     <w:p>
       <w:pPr>
@@ -1599,14 +1435,12 @@
         </w:rPr>
         <w:t xml:space="preserve">Hive on MR vs. </w:t>
       </w:r>
-      <w:proofErr w:type="spellStart"/>
       <w:r>
         <w:rPr>
           <w:bCs/>
         </w:rPr>
         <w:t>Tez</w:t>
       </w:r>
-      <w:proofErr w:type="spellEnd"/>
     </w:p>
     <w:p>
       <w:pPr>
@@ -1681,21 +1515,7 @@
         <w:rPr>
           <w:bCs/>
         </w:rPr>
-        <w:t xml:space="preserve">In this lab, we will be covering two areas:  Data Profiling and System Capacity Planning. Data </w:t>
-      </w:r>
-      <w:proofErr w:type="gramStart"/>
-      <w:r>
-        <w:rPr>
-          <w:bCs/>
-        </w:rPr>
-        <w:t>Profiling</w:t>
-      </w:r>
-      <w:proofErr w:type="gramEnd"/>
-      <w:r>
-        <w:rPr>
-          <w:bCs/>
-        </w:rPr>
-        <w:t xml:space="preserve"> skills are used when learning about the data set that you will be building the storage and retrieval system for. You will identify the pros and cons of setting up a storage system in various environments like cloud, on premise, and more. System Capacity planning is an important activity for designing a storage system that identifies the requirements of Hardware, CPU, IO, Memory, and even the number of servers needed for your system. </w:t>
+        <w:t xml:space="preserve">In this lab, we will be covering two areas:  Data Profiling and System Capacity Planning. Data Profiling skills are used when learning about the data set that you will be building the storage and retrieval system for. You will identify the pros and cons of setting up a storage system in various environments like cloud, on premise, and more. System Capacity planning is an important activity for designing a storage system that identifies the requirements of Hardware, CPU, IO, Memory, and even the number of servers needed for your system. </w:t>
       </w:r>
     </w:p>
     <w:p>
@@ -1934,21 +1754,7 @@
         <w:rPr>
           <w:bCs/>
         </w:rPr>
-        <w:t xml:space="preserve">lab you will write a number of SQL queries to generate reports from data stored in </w:t>
-      </w:r>
-      <w:proofErr w:type="spellStart"/>
-      <w:r>
-        <w:rPr>
-          <w:bCs/>
-        </w:rPr>
-        <w:t>PostgreSQL</w:t>
-      </w:r>
-      <w:proofErr w:type="spellEnd"/>
-      <w:r>
-        <w:rPr>
-          <w:bCs/>
-        </w:rPr>
-        <w:t>.  Additionally, you will measure the runtime of queries and add additional structures to optimize performance.</w:t>
+        <w:t>lab you will write a number of SQL queries to generate reports from data stored in PostgreSQL.  Additionally, you will measure the runtime of queries and add additional structures to optimize performance.</w:t>
       </w:r>
     </w:p>
     <w:p>
@@ -2355,7 +2161,6 @@
         <w:t xml:space="preserve">In this lab, we will use </w:t>
       </w:r>
       <w:hyperlink r:id="rId14" w:history="1">
-        <w:proofErr w:type="spellStart"/>
         <w:r>
           <w:rPr>
             <w:rStyle w:val="Hyperlink"/>
@@ -2363,7 +2168,6 @@
           </w:rPr>
           <w:t>Gephi</w:t>
         </w:r>
-        <w:proofErr w:type="spellEnd"/>
       </w:hyperlink>
       <w:r>
         <w:rPr>
@@ -4380,7 +4184,7 @@
             <w:rPr>
               <w:noProof/>
             </w:rPr>
-            <w:t>5</w:t>
+            <w:t>1</w:t>
           </w:r>
           <w:r>
             <w:rPr>
@@ -11842,7 +11646,7 @@
 </file>
 
 <file path=customXml/itemProps1.xml><?xml version="1.0" encoding="utf-8"?>
-<ds:datastoreItem xmlns:ds="http://schemas.openxmlformats.org/officeDocument/2006/customXml" ds:itemID="{BD388FD5-1612-3A4A-9804-1F5650027EBC}">
+<ds:datastoreItem xmlns:ds="http://schemas.openxmlformats.org/officeDocument/2006/customXml" ds:itemID="{3A411BAA-0C83-E548-A370-8F59568F6EB7}">
   <ds:schemaRefs>
     <ds:schemaRef ds:uri="http://schemas.openxmlformats.org/officeDocument/2006/bibliography"/>
   </ds:schemaRefs>

</xml_diff>

<commit_message>
updated labs, lab numbers
</commit_message>
<xml_diff>
--- a/docs/MIDS W205 Exercises-v1.docx
+++ b/docs/MIDS W205 Exercises-v1.docx
@@ -450,7 +450,7 @@
                 <w:bCs/>
                 <w:color w:val="auto"/>
               </w:rPr>
-              <w:t>12 week</w:t>
+              <w:t>10 labs (spread through out the course)</w:t>
             </w:r>
             <w:r>
               <w:rPr>
@@ -458,7 +458,7 @@
                 <w:bCs/>
                 <w:color w:val="auto"/>
               </w:rPr>
-              <w:t>ly labs (Weeks 1–12):  [25% of grade]</w:t>
+              <w:t>:  [25% of grade]</w:t>
             </w:r>
           </w:p>
           <w:p>
@@ -491,8 +491,6 @@
               </w:rPr>
               <w:t>spanning Weeks 1–7 and 8–14: (20</w:t>
             </w:r>
-            <w:bookmarkStart w:id="2" w:name="_GoBack"/>
-            <w:bookmarkEnd w:id="2"/>
             <w:r>
               <w:rPr>
                 <w:rFonts w:eastAsiaTheme="minorHAnsi"/>
@@ -922,7 +920,19 @@
         <w:rPr>
           <w:b/>
         </w:rPr>
-        <w:t>AWS and AMI</w:t>
+        <w:t>AWS, EBS, EC2,</w:t>
+      </w:r>
+      <w:r>
+        <w:rPr>
+          <w:b/>
+        </w:rPr>
+        <w:t xml:space="preserve"> AMI</w:t>
+      </w:r>
+      <w:r>
+        <w:rPr>
+          <w:b/>
+        </w:rPr>
+        <w:t xml:space="preserve"> etc</w:t>
       </w:r>
     </w:p>
     <w:p>
@@ -992,42 +1002,80 @@
     </w:p>
     <w:p>
       <w:pPr>
-        <w:rPr>
-          <w:b/>
-          <w:bCs/>
-        </w:rPr>
-      </w:pPr>
-      <w:r>
-        <w:rPr>
-          <w:b/>
-        </w:rPr>
-        <w:t>Lab</w:t>
-      </w:r>
-      <w:r>
-        <w:rPr>
-          <w:b/>
-        </w:rPr>
-        <w:t xml:space="preserve"> 2: </w:t>
-      </w:r>
-      <w:r>
-        <w:rPr>
-          <w:b/>
-          <w:bCs/>
-        </w:rPr>
-        <w:t>File Management</w:t>
+        <w:pStyle w:val="ListParagraph"/>
+        <w:numPr>
+          <w:ilvl w:val="0"/>
+          <w:numId w:val="34"/>
+        </w:numPr>
+      </w:pPr>
+      <w:r>
+        <w:t>Understand storage options such as EBS, S3 etc.</w:t>
       </w:r>
     </w:p>
     <w:p>
       <w:pPr>
-        <w:rPr>
-          <w:bCs/>
-        </w:rPr>
-      </w:pPr>
-      <w:r>
-        <w:rPr>
-          <w:bCs/>
-        </w:rPr>
-        <w:t>In this lab, we will go over a few features of data loading and handling data or files in HDFS. We will go over the following features:</w:t>
+        <w:pStyle w:val="ListParagraph"/>
+        <w:numPr>
+          <w:ilvl w:val="0"/>
+          <w:numId w:val="34"/>
+        </w:numPr>
+      </w:pPr>
+      <w:r>
+        <w:t>Understand the AWS dashboard</w:t>
+      </w:r>
+      <w:bookmarkStart w:id="2" w:name="_GoBack"/>
+      <w:bookmarkEnd w:id="2"/>
+    </w:p>
+    <w:p>
+      <w:pPr>
+        <w:rPr>
+          <w:b/>
+          <w:bCs/>
+        </w:rPr>
+      </w:pPr>
+      <w:r>
+        <w:rPr>
+          <w:b/>
+        </w:rPr>
+        <w:t>Lab</w:t>
+      </w:r>
+      <w:r>
+        <w:rPr>
+          <w:b/>
+        </w:rPr>
+        <w:t xml:space="preserve"> 2: </w:t>
+      </w:r>
+      <w:r>
+        <w:rPr>
+          <w:b/>
+          <w:bCs/>
+        </w:rPr>
+        <w:t>Hadoop and Spark</w:t>
+      </w:r>
+    </w:p>
+    <w:p>
+      <w:pPr>
+        <w:rPr>
+          <w:bCs/>
+        </w:rPr>
+      </w:pPr>
+      <w:r>
+        <w:rPr>
+          <w:bCs/>
+        </w:rPr>
+        <w:t>In this lab,</w:t>
+      </w:r>
+      <w:r>
+        <w:rPr>
+          <w:bCs/>
+        </w:rPr>
+        <w:t xml:space="preserve"> we will get introduced to Hadoop and Spark. We will learn the basics in running both systems. We will learn how to troubleshoot and use the systems. We will also review the processes and components that constitute these two systems</w:t>
+      </w:r>
+      <w:r>
+        <w:rPr>
+          <w:bCs/>
+        </w:rPr>
+        <w:t>:</w:t>
       </w:r>
     </w:p>
     <w:p>
@@ -1045,7 +1093,7 @@
         <w:rPr>
           <w:bCs/>
         </w:rPr>
-        <w:t>How to see what files are present in HDFS</w:t>
+        <w:t>Running and using Hadoop on AWS.</w:t>
       </w:r>
     </w:p>
     <w:p>
@@ -1063,7 +1111,7 @@
         <w:rPr>
           <w:bCs/>
         </w:rPr>
-        <w:t>How to mkdir in HDFS</w:t>
+        <w:t>Hadoop components, processes and tools.</w:t>
       </w:r>
     </w:p>
     <w:p>
@@ -1081,7 +1129,19 @@
         <w:rPr>
           <w:bCs/>
         </w:rPr>
-        <w:t xml:space="preserve">How to load/remove a file </w:t>
+        <w:t xml:space="preserve">Running and using </w:t>
+      </w:r>
+      <w:r>
+        <w:rPr>
+          <w:bCs/>
+        </w:rPr>
+        <w:t>Spark</w:t>
+      </w:r>
+      <w:r>
+        <w:rPr>
+          <w:bCs/>
+        </w:rPr>
+        <w:t xml:space="preserve"> on AWS.</w:t>
       </w:r>
     </w:p>
     <w:p>
@@ -1099,89 +1159,92 @@
         <w:rPr>
           <w:bCs/>
         </w:rPr>
-        <w:t>How to find size of a file</w:t>
+        <w:t>Spark</w:t>
+      </w:r>
+      <w:r>
+        <w:rPr>
+          <w:bCs/>
+        </w:rPr>
+        <w:t xml:space="preserve"> components, processes and tools.</w:t>
       </w:r>
     </w:p>
     <w:p>
       <w:pPr>
         <w:pStyle w:val="ListParagraph"/>
-        <w:numPr>
-          <w:ilvl w:val="0"/>
-          <w:numId w:val="35"/>
-        </w:numPr>
-        <w:rPr>
-          <w:bCs/>
-        </w:rPr>
-      </w:pPr>
-      <w:r>
-        <w:rPr>
-          <w:bCs/>
-        </w:rPr>
-        <w:t>How to see all commands available</w:t>
-      </w:r>
+        <w:rPr>
+          <w:bCs/>
+        </w:rPr>
+      </w:pPr>
     </w:p>
     <w:p>
       <w:pPr>
-        <w:pStyle w:val="ListParagraph"/>
-        <w:numPr>
-          <w:ilvl w:val="0"/>
-          <w:numId w:val="35"/>
-        </w:numPr>
-        <w:rPr>
-          <w:bCs/>
-        </w:rPr>
-      </w:pPr>
-      <w:r>
-        <w:rPr>
-          <w:bCs/>
-        </w:rPr>
-        <w:t>How to see help for a specific command</w:t>
+        <w:rPr>
+          <w:b/>
+          <w:bCs/>
+        </w:rPr>
+      </w:pPr>
+      <w:r>
+        <w:rPr>
+          <w:b/>
+        </w:rPr>
+        <w:t xml:space="preserve">Lab </w:t>
+      </w:r>
+      <w:r>
+        <w:rPr>
+          <w:b/>
+        </w:rPr>
+        <w:t>3</w:t>
+      </w:r>
+      <w:r>
+        <w:rPr>
+          <w:b/>
+        </w:rPr>
+        <w:t xml:space="preserve">: </w:t>
+      </w:r>
+      <w:r>
+        <w:rPr>
+          <w:b/>
+          <w:bCs/>
+        </w:rPr>
+        <w:t>Hive</w:t>
+      </w:r>
+      <w:r>
+        <w:rPr>
+          <w:b/>
+          <w:bCs/>
+        </w:rPr>
+        <w:t xml:space="preserve"> and Postgres</w:t>
       </w:r>
     </w:p>
     <w:p>
       <w:pPr>
         <w:rPr>
-          <w:b/>
-          <w:bCs/>
-        </w:rPr>
-      </w:pPr>
-      <w:r>
-        <w:rPr>
-          <w:b/>
-        </w:rPr>
-        <w:t xml:space="preserve">Lab </w:t>
-      </w:r>
-      <w:r>
-        <w:rPr>
-          <w:b/>
-        </w:rPr>
-        <w:t>3</w:t>
-      </w:r>
-      <w:r>
-        <w:rPr>
-          <w:b/>
-        </w:rPr>
-        <w:t xml:space="preserve">: </w:t>
-      </w:r>
-      <w:r>
-        <w:rPr>
-          <w:b/>
-          <w:bCs/>
-        </w:rPr>
-        <w:t>Hive</w:t>
-      </w:r>
-    </w:p>
-    <w:p>
-      <w:pPr>
-        <w:rPr>
-          <w:bCs/>
-        </w:rPr>
-      </w:pPr>
-      <w:r>
-        <w:rPr>
-          <w:bCs/>
-        </w:rPr>
-        <w:t>In this lab, we will go over few features in Hive, which are useful for managing data in Hive. We will go over the following features:</w:t>
+          <w:bCs/>
+        </w:rPr>
+      </w:pPr>
+      <w:r>
+        <w:rPr>
+          <w:bCs/>
+        </w:rPr>
+        <w:t xml:space="preserve">In this lab, we will go over </w:t>
+      </w:r>
+      <w:r>
+        <w:rPr>
+          <w:bCs/>
+        </w:rPr>
+        <w:t>basic</w:t>
+      </w:r>
+      <w:r>
+        <w:rPr>
+          <w:bCs/>
+        </w:rPr>
+        <w:t xml:space="preserve"> features in Hive</w:t>
+      </w:r>
+      <w:r>
+        <w:rPr>
+          <w:bCs/>
+        </w:rPr>
+        <w:t xml:space="preserve"> and Postgres and how to run these tools on AWS.</w:t>
       </w:r>
     </w:p>
     <w:p>
@@ -1199,7 +1262,7 @@
         <w:rPr>
           <w:bCs/>
         </w:rPr>
-        <w:t>Load a data file into a Hive table</w:t>
+        <w:t>Running, loading data and querying Hive.</w:t>
       </w:r>
     </w:p>
     <w:p>
@@ -1217,7 +1280,19 @@
         <w:rPr>
           <w:bCs/>
         </w:rPr>
-        <w:t>Create a table using RC File Format</w:t>
+        <w:t xml:space="preserve">Running, loading data and querying </w:t>
+      </w:r>
+      <w:r>
+        <w:rPr>
+          <w:bCs/>
+        </w:rPr>
+        <w:t>Postgres</w:t>
+      </w:r>
+      <w:r>
+        <w:rPr>
+          <w:bCs/>
+        </w:rPr>
+        <w:t>.</w:t>
       </w:r>
     </w:p>
     <w:p>
@@ -1235,84 +1310,12 @@
         <w:rPr>
           <w:bCs/>
         </w:rPr>
-        <w:t xml:space="preserve">Query a table using HQL </w:t>
+        <w:lastRenderedPageBreak/>
+        <w:t>Architectural components and processes.</w:t>
       </w:r>
     </w:p>
     <w:p>
       <w:pPr>
-        <w:pStyle w:val="ListParagraph"/>
-        <w:numPr>
-          <w:ilvl w:val="0"/>
-          <w:numId w:val="36"/>
-        </w:numPr>
-        <w:rPr>
-          <w:bCs/>
-        </w:rPr>
-      </w:pPr>
-      <w:r>
-        <w:rPr>
-          <w:bCs/>
-        </w:rPr>
-        <w:t>Managed tables vs</w:t>
-      </w:r>
-      <w:r>
-        <w:rPr>
-          <w:bCs/>
-        </w:rPr>
-        <w:t>.</w:t>
-      </w:r>
-      <w:r>
-        <w:rPr>
-          <w:bCs/>
-        </w:rPr>
-        <w:t xml:space="preserve"> external tables</w:t>
-      </w:r>
-    </w:p>
-    <w:p>
-      <w:pPr>
-        <w:pStyle w:val="ListParagraph"/>
-        <w:numPr>
-          <w:ilvl w:val="0"/>
-          <w:numId w:val="36"/>
-        </w:numPr>
-        <w:rPr>
-          <w:bCs/>
-        </w:rPr>
-      </w:pPr>
-      <w:r>
-        <w:rPr>
-          <w:bCs/>
-        </w:rPr>
-        <w:lastRenderedPageBreak/>
-        <w:t>C</w:t>
-      </w:r>
-      <w:r>
-        <w:rPr>
-          <w:bCs/>
-        </w:rPr>
-        <w:t>reate a table using ORC File Format</w:t>
-      </w:r>
-    </w:p>
-    <w:p>
-      <w:pPr>
-        <w:pStyle w:val="ListParagraph"/>
-        <w:numPr>
-          <w:ilvl w:val="0"/>
-          <w:numId w:val="36"/>
-        </w:numPr>
-        <w:rPr>
-          <w:bCs/>
-        </w:rPr>
-      </w:pPr>
-      <w:r>
-        <w:rPr>
-          <w:bCs/>
-        </w:rPr>
-        <w:t>Create a table using Parquet File Format</w:t>
-      </w:r>
-    </w:p>
-    <w:p>
-      <w:pPr>
         <w:rPr>
           <w:b/>
           <w:bCs/>
@@ -1329,213 +1332,6 @@
           <w:b/>
         </w:rPr>
         <w:t xml:space="preserve"> 4</w:t>
-      </w:r>
-      <w:r>
-        <w:rPr>
-          <w:b/>
-        </w:rPr>
-        <w:t xml:space="preserve">: </w:t>
-      </w:r>
-      <w:r>
-        <w:rPr>
-          <w:b/>
-          <w:bCs/>
-        </w:rPr>
-        <w:t xml:space="preserve"> </w:t>
-      </w:r>
-      <w:r>
-        <w:rPr>
-          <w:b/>
-          <w:bCs/>
-        </w:rPr>
-        <w:t>More Hive</w:t>
-      </w:r>
-    </w:p>
-    <w:p>
-      <w:pPr>
-        <w:rPr>
-          <w:bCs/>
-        </w:rPr>
-      </w:pPr>
-      <w:r>
-        <w:rPr>
-          <w:bCs/>
-        </w:rPr>
-        <w:t>In this lab, we will go over few more Hive features and commands, which are useful for managing data in Hive. We will go over the following features:</w:t>
-      </w:r>
-    </w:p>
-    <w:p>
-      <w:pPr>
-        <w:pStyle w:val="ListParagraph"/>
-        <w:numPr>
-          <w:ilvl w:val="0"/>
-          <w:numId w:val="37"/>
-        </w:numPr>
-        <w:rPr>
-          <w:bCs/>
-        </w:rPr>
-      </w:pPr>
-      <w:r>
-        <w:rPr>
-          <w:bCs/>
-        </w:rPr>
-        <w:t>Partitioning a Table</w:t>
-      </w:r>
-    </w:p>
-    <w:p>
-      <w:pPr>
-        <w:pStyle w:val="ListParagraph"/>
-        <w:numPr>
-          <w:ilvl w:val="0"/>
-          <w:numId w:val="37"/>
-        </w:numPr>
-        <w:rPr>
-          <w:bCs/>
-        </w:rPr>
-      </w:pPr>
-      <w:r>
-        <w:rPr>
-          <w:bCs/>
-        </w:rPr>
-        <w:t>Bucketing a Table</w:t>
-      </w:r>
-    </w:p>
-    <w:p>
-      <w:pPr>
-        <w:pStyle w:val="ListParagraph"/>
-        <w:numPr>
-          <w:ilvl w:val="0"/>
-          <w:numId w:val="37"/>
-        </w:numPr>
-        <w:rPr>
-          <w:bCs/>
-        </w:rPr>
-      </w:pPr>
-      <w:r>
-        <w:rPr>
-          <w:bCs/>
-        </w:rPr>
-        <w:t>Check Storage format of a Hive table</w:t>
-      </w:r>
-    </w:p>
-    <w:p>
-      <w:pPr>
-        <w:pStyle w:val="ListParagraph"/>
-        <w:numPr>
-          <w:ilvl w:val="0"/>
-          <w:numId w:val="37"/>
-        </w:numPr>
-        <w:rPr>
-          <w:bCs/>
-        </w:rPr>
-      </w:pPr>
-      <w:r>
-        <w:rPr>
-          <w:bCs/>
-        </w:rPr>
-        <w:t xml:space="preserve">Hive on MR vs. </w:t>
-      </w:r>
-      <w:r>
-        <w:rPr>
-          <w:bCs/>
-        </w:rPr>
-        <w:t>Tez</w:t>
-      </w:r>
-    </w:p>
-    <w:p>
-      <w:pPr>
-        <w:pStyle w:val="ListParagraph"/>
-        <w:numPr>
-          <w:ilvl w:val="0"/>
-          <w:numId w:val="37"/>
-        </w:numPr>
-        <w:rPr>
-          <w:bCs/>
-        </w:rPr>
-      </w:pPr>
-      <w:r>
-        <w:rPr>
-          <w:bCs/>
-        </w:rPr>
-        <w:t>Hive Views</w:t>
-      </w:r>
-    </w:p>
-    <w:p>
-      <w:pPr>
-        <w:pStyle w:val="ListParagraph"/>
-        <w:numPr>
-          <w:ilvl w:val="0"/>
-          <w:numId w:val="37"/>
-        </w:numPr>
-        <w:rPr>
-          <w:bCs/>
-        </w:rPr>
-      </w:pPr>
-      <w:r>
-        <w:rPr>
-          <w:bCs/>
-        </w:rPr>
-        <w:t>User Defined Functions</w:t>
-      </w:r>
-    </w:p>
-    <w:p>
-      <w:pPr>
-        <w:rPr>
-          <w:b/>
-          <w:bCs/>
-        </w:rPr>
-      </w:pPr>
-      <w:r>
-        <w:rPr>
-          <w:b/>
-        </w:rPr>
-        <w:t>Lab</w:t>
-      </w:r>
-      <w:r>
-        <w:rPr>
-          <w:b/>
-        </w:rPr>
-        <w:t xml:space="preserve"> 5</w:t>
-      </w:r>
-      <w:r>
-        <w:rPr>
-          <w:b/>
-          <w:bCs/>
-        </w:rPr>
-        <w:t>:  Data Profiling and Capacity Planning</w:t>
-      </w:r>
-    </w:p>
-    <w:p>
-      <w:pPr>
-        <w:rPr>
-          <w:bCs/>
-        </w:rPr>
-      </w:pPr>
-      <w:r>
-        <w:rPr>
-          <w:bCs/>
-        </w:rPr>
-        <w:t xml:space="preserve">In this lab, we will be covering two areas:  Data Profiling and System Capacity Planning. Data Profiling skills are used when learning about the data set that you will be building the storage and retrieval system for. You will identify the pros and cons of setting up a storage system in various environments like cloud, on premise, and more. System Capacity planning is an important activity for designing a storage system that identifies the requirements of Hardware, CPU, IO, Memory, and even the number of servers needed for your system. </w:t>
-      </w:r>
-    </w:p>
-    <w:p>
-      <w:pPr>
-        <w:rPr>
-          <w:b/>
-          <w:bCs/>
-        </w:rPr>
-      </w:pPr>
-      <w:r>
-        <w:rPr>
-          <w:b/>
-        </w:rPr>
-        <w:t>Lab</w:t>
-      </w:r>
-      <w:r>
-        <w:rPr>
-          <w:b/>
-        </w:rPr>
-        <w:t xml:space="preserve"> 6</w:t>
       </w:r>
       <w:r>
         <w:rPr>
@@ -1715,7 +1511,7 @@
         <w:rPr>
           <w:b/>
         </w:rPr>
-        <w:t>7</w:t>
+        <w:t>5</w:t>
       </w:r>
       <w:r>
         <w:rPr>
@@ -1774,7 +1570,7 @@
         <w:rPr>
           <w:b/>
         </w:rPr>
-        <w:t>8</w:t>
+        <w:t>6</w:t>
       </w:r>
       <w:r>
         <w:rPr>
@@ -1919,7 +1715,7 @@
         <w:rPr>
           <w:b/>
         </w:rPr>
-        <w:t>9</w:t>
+        <w:t>7</w:t>
       </w:r>
       <w:r>
         <w:rPr>
@@ -1981,7 +1777,6 @@
         <w:rPr>
           <w:bCs/>
         </w:rPr>
-        <w:lastRenderedPageBreak/>
         <w:t>Tableau Installation for your desktop</w:t>
       </w:r>
     </w:p>
@@ -2038,7 +1833,7 @@
         <w:rPr>
           <w:b/>
         </w:rPr>
-        <w:t>10</w:t>
+        <w:t>8</w:t>
       </w:r>
       <w:r>
         <w:rPr>
@@ -2102,7 +1897,7 @@
         <w:rPr>
           <w:b/>
         </w:rPr>
-        <w:t>11</w:t>
+        <w:t>9</w:t>
       </w:r>
       <w:r>
         <w:rPr>
@@ -2202,7 +1997,7 @@
           <w:b/>
           <w:bCs/>
         </w:rPr>
-        <w:t>12</w:t>
+        <w:t>10</w:t>
       </w:r>
       <w:r>
         <w:rPr>
@@ -3036,16 +2831,7 @@
           <w:color w:val="auto"/>
           <w:szCs w:val="20"/>
         </w:rPr>
-        <w:t xml:space="preserve">example, a student may hand in </w:t>
-      </w:r>
-      <w:r>
-        <w:rPr>
-          <w:rFonts w:cs="Times New Roman"/>
-          <w:color w:val="auto"/>
-          <w:szCs w:val="20"/>
-        </w:rPr>
-        <w:lastRenderedPageBreak/>
-        <w:t>Assignment 1 one day late and Assignment 2 one day late, but</w:t>
+        <w:t>example, a student may hand in Assignment 1 one day late and Assignment 2 one day late, but</w:t>
       </w:r>
       <w:r>
         <w:rPr>
@@ -3760,6 +3546,7 @@
                 <w:color w:val="333333"/>
                 <w:szCs w:val="20"/>
               </w:rPr>
+              <w:lastRenderedPageBreak/>
               <w:t>-Correct S3 bucket address and permissions if required by the assignment</w:t>
             </w:r>
           </w:p>
@@ -4184,7 +3971,7 @@
             <w:rPr>
               <w:noProof/>
             </w:rPr>
-            <w:t>1</w:t>
+            <w:t>2</w:t>
           </w:r>
           <w:r>
             <w:rPr>
@@ -10521,7 +10308,7 @@
     <w:charset w:val="00"/>
     <w:family w:val="auto"/>
     <w:pitch w:val="variable"/>
-    <w:sig w:usb0="E0002AFF" w:usb1="C0007841" w:usb2="00000009" w:usb3="00000000" w:csb0="000001FF" w:csb1="00000000"/>
+    <w:sig w:usb0="E0002AEF" w:usb1="C0007841" w:usb2="00000009" w:usb3="00000000" w:csb0="000001FF" w:csb1="00000000"/>
   </w:font>
   <w:font w:name="Wingdings">
     <w:panose1 w:val="05000000000000000000"/>
@@ -10569,14 +10356,14 @@
     <w:charset w:val="00"/>
     <w:family w:val="auto"/>
     <w:pitch w:val="variable"/>
-    <w:sig w:usb0="00000003" w:usb1="00000000" w:usb2="00000000" w:usb3="00000000" w:csb0="00000001" w:csb1="00000000"/>
+    <w:sig w:usb0="E1002AFF" w:usb1="C000605B" w:usb2="00000029" w:usb3="00000000" w:csb0="000101FF" w:csb1="00000000"/>
   </w:font>
   <w:font w:name="Verdana">
     <w:panose1 w:val="020B0604030504040204"/>
     <w:charset w:val="00"/>
     <w:family w:val="auto"/>
     <w:pitch w:val="variable"/>
-    <w:sig w:usb0="00000003" w:usb1="00000000" w:usb2="00000000" w:usb3="00000000" w:csb0="00000001" w:csb1="00000000"/>
+    <w:sig w:usb0="A10006FF" w:usb1="4000205B" w:usb2="00000010" w:usb3="00000000" w:csb0="0000019F" w:csb1="00000000"/>
   </w:font>
   <w:font w:name="Arial">
     <w:panose1 w:val="020B0604020202020204"/>
@@ -11646,7 +11433,7 @@
 </file>
 
 <file path=customXml/itemProps1.xml><?xml version="1.0" encoding="utf-8"?>
-<ds:datastoreItem xmlns:ds="http://schemas.openxmlformats.org/officeDocument/2006/customXml" ds:itemID="{3A411BAA-0C83-E548-A370-8F59568F6EB7}">
+<ds:datastoreItem xmlns:ds="http://schemas.openxmlformats.org/officeDocument/2006/customXml" ds:itemID="{2196118D-D3F6-6749-81A0-D8647DB3A73F}">
   <ds:schemaRefs>
     <ds:schemaRef ds:uri="http://schemas.openxmlformats.org/officeDocument/2006/bibliography"/>
   </ds:schemaRefs>

</xml_diff>